<commit_message>
[OTHER] Roster final CDF 2019 sans numéro
</commit_message>
<xml_diff>
--- a/Templiers de Senart - FFBS-CNSB Challenge de France roster définitif_2019.docx
+++ b/Templiers de Senart - FFBS-CNSB Challenge de France roster définitif_2019.docx
@@ -71,41 +71,21 @@
                 <w:lang w:val="fr-FR"/>
               </w:rPr>
             </w:pPr>
-            <w:proofErr w:type="gramStart"/>
             <w:r>
               <w:rPr>
                 <w:b/>
                 <w:sz w:val="32"/>
                 <w:lang w:val="fr-FR"/>
               </w:rPr>
-              <w:t>de</w:t>
-            </w:r>
-            <w:proofErr w:type="gramEnd"/>
+              <w:t xml:space="preserve">de </w:t>
+            </w:r>
             <w:r>
               <w:rPr>
                 <w:b/>
                 <w:sz w:val="32"/>
                 <w:lang w:val="fr-FR"/>
               </w:rPr>
-              <w:t xml:space="preserve"> </w:t>
-            </w:r>
-            <w:proofErr w:type="spellStart"/>
-            <w:r>
-              <w:rPr>
-                <w:b/>
-                <w:sz w:val="32"/>
-                <w:lang w:val="fr-FR"/>
-              </w:rPr>
-              <w:t>Baseball</w:t>
-            </w:r>
-            <w:proofErr w:type="spellEnd"/>
-            <w:r>
-              <w:rPr>
-                <w:b/>
-                <w:sz w:val="32"/>
-                <w:lang w:val="fr-FR"/>
-              </w:rPr>
-              <w:t xml:space="preserve"> et Softball</w:t>
+              <w:t>Baseball et Softball</w:t>
             </w:r>
           </w:p>
         </w:tc>
@@ -330,7 +310,6 @@
                 <w:lang w:val="fr-FR"/>
               </w:rPr>
             </w:pPr>
-            <w:proofErr w:type="spellStart"/>
             <w:r>
               <w:rPr>
                 <w:b/>
@@ -339,7 +318,6 @@
               </w:rPr>
               <w:t>Prénom</w:t>
             </w:r>
-            <w:proofErr w:type="spellEnd"/>
           </w:p>
         </w:tc>
         <w:tc>
@@ -832,7 +810,6 @@
                 <w:lang w:val="fr-FR"/>
               </w:rPr>
             </w:pPr>
-            <w:proofErr w:type="spellStart"/>
             <w:r>
               <w:rPr>
                 <w:b/>
@@ -840,17 +817,7 @@
                 <w:sz w:val="16"/>
                 <w:lang w:val="fr-FR"/>
               </w:rPr>
-              <w:t>Visit</w:t>
-            </w:r>
-            <w:proofErr w:type="spellEnd"/>
-            <w:r>
-              <w:rPr>
-                <w:b/>
-                <w:w w:val="90"/>
-                <w:sz w:val="16"/>
-                <w:lang w:val="fr-FR"/>
-              </w:rPr>
-              <w:t>.</w:t>
+              <w:t>Visit.</w:t>
             </w:r>
           </w:p>
         </w:tc>
@@ -1046,7 +1013,6 @@
                 <w:szCs w:val="18"/>
               </w:rPr>
             </w:pPr>
-            <w:proofErr w:type="spellStart"/>
             <w:r>
               <w:rPr>
                 <w:color w:val="000000" w:themeColor="text1"/>
@@ -1055,7 +1021,6 @@
               </w:rPr>
               <w:t>Française</w:t>
             </w:r>
-            <w:proofErr w:type="spellEnd"/>
           </w:p>
         </w:tc>
         <w:tc>
@@ -1293,7 +1258,6 @@
                 <w:szCs w:val="18"/>
               </w:rPr>
             </w:pPr>
-            <w:proofErr w:type="spellStart"/>
             <w:r>
               <w:rPr>
                 <w:color w:val="000000" w:themeColor="text1"/>
@@ -1302,7 +1266,6 @@
               </w:rPr>
               <w:t>Dominicaine</w:t>
             </w:r>
-            <w:proofErr w:type="spellEnd"/>
           </w:p>
         </w:tc>
         <w:tc>
@@ -1528,7 +1491,6 @@
                 <w:szCs w:val="18"/>
               </w:rPr>
             </w:pPr>
-            <w:proofErr w:type="spellStart"/>
             <w:r>
               <w:rPr>
                 <w:color w:val="000000" w:themeColor="text1"/>
@@ -1537,7 +1499,6 @@
               </w:rPr>
               <w:t>Française</w:t>
             </w:r>
-            <w:proofErr w:type="spellEnd"/>
           </w:p>
         </w:tc>
         <w:tc>
@@ -1763,7 +1724,6 @@
                 <w:szCs w:val="18"/>
               </w:rPr>
             </w:pPr>
-            <w:proofErr w:type="spellStart"/>
             <w:r>
               <w:rPr>
                 <w:color w:val="000000" w:themeColor="text1"/>
@@ -1772,7 +1732,6 @@
               </w:rPr>
               <w:t>Française</w:t>
             </w:r>
-            <w:proofErr w:type="spellEnd"/>
           </w:p>
         </w:tc>
         <w:tc>
@@ -2006,7 +1965,6 @@
                 <w:szCs w:val="18"/>
               </w:rPr>
             </w:pPr>
-            <w:proofErr w:type="spellStart"/>
             <w:r>
               <w:rPr>
                 <w:color w:val="000000" w:themeColor="text1"/>
@@ -2015,7 +1973,6 @@
               </w:rPr>
               <w:t>Française</w:t>
             </w:r>
-            <w:proofErr w:type="spellEnd"/>
           </w:p>
         </w:tc>
         <w:tc>
@@ -2249,7 +2206,6 @@
                 <w:szCs w:val="18"/>
               </w:rPr>
             </w:pPr>
-            <w:proofErr w:type="spellStart"/>
             <w:r>
               <w:rPr>
                 <w:color w:val="000000" w:themeColor="text1"/>
@@ -2258,7 +2214,231 @@
               </w:rPr>
               <w:t>Américaine</w:t>
             </w:r>
-            <w:proofErr w:type="spellEnd"/>
+          </w:p>
+        </w:tc>
+        <w:tc>
+          <w:tcPr>
+            <w:tcW w:w="705" w:type="dxa"/>
+          </w:tcPr>
+          <w:p>
+            <w:pPr>
+              <w:pStyle w:val="TableParagraph"/>
+              <w:jc w:val="center"/>
+              <w:rPr>
+                <w:color w:val="000000" w:themeColor="text1"/>
+                <w:sz w:val="18"/>
+                <w:szCs w:val="18"/>
+              </w:rPr>
+            </w:pPr>
+          </w:p>
+        </w:tc>
+        <w:tc>
+          <w:tcPr>
+            <w:tcW w:w="656" w:type="dxa"/>
+          </w:tcPr>
+          <w:p>
+            <w:pPr>
+              <w:pStyle w:val="TableParagraph"/>
+              <w:jc w:val="center"/>
+              <w:rPr>
+                <w:color w:val="000000" w:themeColor="text1"/>
+                <w:sz w:val="18"/>
+                <w:szCs w:val="18"/>
+              </w:rPr>
+            </w:pPr>
+          </w:p>
+        </w:tc>
+        <w:tc>
+          <w:tcPr>
+            <w:tcW w:w="807" w:type="dxa"/>
+          </w:tcPr>
+          <w:p>
+            <w:pPr>
+              <w:pStyle w:val="TableParagraph"/>
+              <w:jc w:val="center"/>
+              <w:rPr>
+                <w:color w:val="000000" w:themeColor="text1"/>
+                <w:sz w:val="18"/>
+                <w:szCs w:val="18"/>
+              </w:rPr>
+            </w:pPr>
+            <w:r>
+              <w:rPr>
+                <w:color w:val="000000" w:themeColor="text1"/>
+                <w:sz w:val="18"/>
+                <w:szCs w:val="18"/>
+              </w:rPr>
+              <w:t>L</w:t>
+            </w:r>
+          </w:p>
+        </w:tc>
+      </w:tr>
+      <w:tr>
+        <w:trPr>
+          <w:trHeight w:val="254"/>
+        </w:trPr>
+        <w:tc>
+          <w:tcPr>
+            <w:tcW w:w="519" w:type="dxa"/>
+          </w:tcPr>
+          <w:p>
+            <w:pPr>
+              <w:pStyle w:val="TableParagraph"/>
+              <w:spacing w:before="1" w:line="233" w:lineRule="exact"/>
+              <w:ind w:right="99"/>
+              <w:jc w:val="right"/>
+              <w:rPr>
+                <w:color w:val="000000" w:themeColor="text1"/>
+                <w:sz w:val="18"/>
+                <w:szCs w:val="18"/>
+              </w:rPr>
+            </w:pPr>
+            <w:r>
+              <w:rPr>
+                <w:color w:val="000000" w:themeColor="text1"/>
+                <w:sz w:val="18"/>
+                <w:szCs w:val="18"/>
+              </w:rPr>
+              <w:t>7</w:t>
+            </w:r>
+          </w:p>
+        </w:tc>
+        <w:tc>
+          <w:tcPr>
+            <w:tcW w:w="2180" w:type="dxa"/>
+          </w:tcPr>
+          <w:p>
+            <w:pPr>
+              <w:pStyle w:val="TableParagraph"/>
+              <w:rPr>
+                <w:color w:val="000000" w:themeColor="text1"/>
+                <w:sz w:val="18"/>
+                <w:szCs w:val="18"/>
+              </w:rPr>
+            </w:pPr>
+            <w:r>
+              <w:rPr>
+                <w:color w:val="000000" w:themeColor="text1"/>
+                <w:sz w:val="18"/>
+                <w:szCs w:val="18"/>
+              </w:rPr>
+              <w:t>HARRIS</w:t>
+            </w:r>
+          </w:p>
+        </w:tc>
+        <w:tc>
+          <w:tcPr>
+            <w:tcW w:w="1417" w:type="dxa"/>
+          </w:tcPr>
+          <w:p>
+            <w:pPr>
+              <w:pStyle w:val="TableParagraph"/>
+              <w:rPr>
+                <w:color w:val="000000" w:themeColor="text1"/>
+                <w:sz w:val="18"/>
+                <w:szCs w:val="18"/>
+              </w:rPr>
+            </w:pPr>
+            <w:r>
+              <w:rPr>
+                <w:color w:val="000000" w:themeColor="text1"/>
+                <w:sz w:val="18"/>
+                <w:szCs w:val="18"/>
+              </w:rPr>
+              <w:t>Tyrelle Lee</w:t>
+            </w:r>
+          </w:p>
+        </w:tc>
+        <w:tc>
+          <w:tcPr>
+            <w:tcW w:w="834" w:type="dxa"/>
+          </w:tcPr>
+          <w:p>
+            <w:pPr>
+              <w:pStyle w:val="TableParagraph"/>
+              <w:jc w:val="center"/>
+              <w:rPr>
+                <w:color w:val="000000" w:themeColor="text1"/>
+                <w:sz w:val="18"/>
+                <w:szCs w:val="18"/>
+              </w:rPr>
+            </w:pPr>
+            <w:r>
+              <w:rPr>
+                <w:color w:val="000000" w:themeColor="text1"/>
+                <w:sz w:val="18"/>
+                <w:szCs w:val="18"/>
+              </w:rPr>
+              <w:t>E</w:t>
+            </w:r>
+          </w:p>
+        </w:tc>
+        <w:tc>
+          <w:tcPr>
+            <w:tcW w:w="1144" w:type="dxa"/>
+          </w:tcPr>
+          <w:p>
+            <w:pPr>
+              <w:pStyle w:val="TableParagraph"/>
+              <w:jc w:val="center"/>
+              <w:rPr>
+                <w:sz w:val="18"/>
+                <w:szCs w:val="18"/>
+              </w:rPr>
+            </w:pPr>
+            <w:r>
+              <w:rPr>
+                <w:sz w:val="18"/>
+                <w:szCs w:val="18"/>
+              </w:rPr>
+              <w:t>12/12/1986</w:t>
+            </w:r>
+          </w:p>
+        </w:tc>
+        <w:tc>
+          <w:tcPr>
+            <w:tcW w:w="1186" w:type="dxa"/>
+          </w:tcPr>
+          <w:p>
+            <w:pPr>
+              <w:pStyle w:val="TableParagraph"/>
+              <w:jc w:val="center"/>
+              <w:rPr>
+                <w:sz w:val="18"/>
+                <w:szCs w:val="18"/>
+              </w:rPr>
+            </w:pPr>
+            <w:r>
+              <w:rPr>
+                <w:sz w:val="18"/>
+                <w:szCs w:val="18"/>
+              </w:rPr>
+              <w:t>110548</w:t>
+            </w:r>
+          </w:p>
+        </w:tc>
+        <w:tc>
+          <w:tcPr>
+            <w:tcW w:w="1138" w:type="dxa"/>
+          </w:tcPr>
+          <w:p>
+            <w:pPr>
+              <w:pStyle w:val="TableParagraph"/>
+              <w:jc w:val="center"/>
+              <w:rPr>
+                <w:color w:val="000000" w:themeColor="text1"/>
+                <w:sz w:val="18"/>
+                <w:szCs w:val="18"/>
+              </w:rPr>
+            </w:pPr>
+            <w:r>
+              <w:rPr>
+                <w:color w:val="000000" w:themeColor="text1"/>
+                <w:sz w:val="18"/>
+                <w:szCs w:val="18"/>
+              </w:rPr>
+              <w:t>Américaine</w:t>
+            </w:r>
           </w:p>
         </w:tc>
         <w:tc>
@@ -2329,7 +2509,7 @@
           <w:p>
             <w:pPr>
               <w:pStyle w:val="TableParagraph"/>
-              <w:spacing w:line="232" w:lineRule="exact"/>
+              <w:spacing w:before="1" w:line="233" w:lineRule="exact"/>
               <w:ind w:right="99"/>
               <w:jc w:val="right"/>
               <w:rPr>
@@ -2344,7 +2524,7 @@
                 <w:sz w:val="18"/>
                 <w:szCs w:val="18"/>
               </w:rPr>
-              <w:t>7</w:t>
+              <w:t>8</w:t>
             </w:r>
           </w:p>
         </w:tc>
@@ -2367,7 +2547,7 @@
                 <w:sz w:val="18"/>
                 <w:szCs w:val="18"/>
               </w:rPr>
-              <w:t>GILBERT</w:t>
+              <w:t>HEBERDEN</w:t>
             </w:r>
           </w:p>
         </w:tc>
@@ -2390,7 +2570,7 @@
                 <w:sz w:val="18"/>
                 <w:szCs w:val="18"/>
               </w:rPr>
-              <w:t>Gary</w:t>
+              <w:t>Clifford</w:t>
             </w:r>
           </w:p>
         </w:tc>
@@ -2408,14 +2588,6 @@
                 <w:szCs w:val="18"/>
               </w:rPr>
             </w:pPr>
-            <w:r>
-              <w:rPr>
-                <w:color w:val="000000" w:themeColor="text1"/>
-                <w:sz w:val="18"/>
-                <w:szCs w:val="18"/>
-              </w:rPr>
-              <w:t>18U</w:t>
-            </w:r>
           </w:p>
         </w:tc>
         <w:tc>
@@ -2436,7 +2608,7 @@
                 <w:sz w:val="18"/>
                 <w:szCs w:val="18"/>
               </w:rPr>
-              <w:t>08/08/2003</w:t>
+              <w:t>15/08/2000</w:t>
             </w:r>
           </w:p>
         </w:tc>
@@ -2458,7 +2630,7 @@
                 <w:sz w:val="18"/>
                 <w:szCs w:val="18"/>
               </w:rPr>
-              <w:t>075123</w:t>
+              <w:t>074581</w:t>
             </w:r>
           </w:p>
         </w:tc>
@@ -2476,7 +2648,6 @@
                 <w:szCs w:val="18"/>
               </w:rPr>
             </w:pPr>
-            <w:proofErr w:type="spellStart"/>
             <w:r>
               <w:rPr>
                 <w:color w:val="000000" w:themeColor="text1"/>
@@ -2485,7 +2656,6 @@
               </w:rPr>
               <w:t>Française</w:t>
             </w:r>
-            <w:proofErr w:type="spellEnd"/>
           </w:p>
         </w:tc>
         <w:tc>
@@ -2502,6 +2672,14 @@
                 <w:szCs w:val="18"/>
               </w:rPr>
             </w:pPr>
+            <w:r>
+              <w:rPr>
+                <w:color w:val="000000" w:themeColor="text1"/>
+                <w:sz w:val="18"/>
+                <w:szCs w:val="18"/>
+              </w:rPr>
+              <w:t>33</w:t>
+            </w:r>
           </w:p>
         </w:tc>
         <w:tc>
@@ -2518,6 +2696,14 @@
                 <w:szCs w:val="18"/>
               </w:rPr>
             </w:pPr>
+            <w:r>
+              <w:rPr>
+                <w:color w:val="000000" w:themeColor="text1"/>
+                <w:sz w:val="18"/>
+                <w:szCs w:val="18"/>
+              </w:rPr>
+              <w:t>33</w:t>
+            </w:r>
           </w:p>
         </w:tc>
         <w:tc>
@@ -2556,7 +2742,7 @@
           <w:p>
             <w:pPr>
               <w:pStyle w:val="TableParagraph"/>
-              <w:spacing w:before="1" w:line="233" w:lineRule="exact"/>
+              <w:spacing w:line="234" w:lineRule="exact"/>
               <w:ind w:right="99"/>
               <w:jc w:val="right"/>
               <w:rPr>
@@ -2571,7 +2757,7 @@
                 <w:sz w:val="18"/>
                 <w:szCs w:val="18"/>
               </w:rPr>
-              <w:t>8</w:t>
+              <w:t>9</w:t>
             </w:r>
           </w:p>
         </w:tc>
@@ -2594,7 +2780,7 @@
                 <w:sz w:val="18"/>
                 <w:szCs w:val="18"/>
               </w:rPr>
-              <w:t>HARRIS</w:t>
+              <w:t>JACKSON</w:t>
             </w:r>
           </w:p>
         </w:tc>
@@ -2611,23 +2797,13 @@
                 <w:szCs w:val="18"/>
               </w:rPr>
             </w:pPr>
-            <w:proofErr w:type="spellStart"/>
-            <w:r>
-              <w:rPr>
-                <w:color w:val="000000" w:themeColor="text1"/>
-                <w:sz w:val="18"/>
-                <w:szCs w:val="18"/>
-              </w:rPr>
-              <w:t>Tyrelle</w:t>
-            </w:r>
-            <w:proofErr w:type="spellEnd"/>
-            <w:r>
-              <w:rPr>
-                <w:color w:val="000000" w:themeColor="text1"/>
-                <w:sz w:val="18"/>
-                <w:szCs w:val="18"/>
-              </w:rPr>
-              <w:t xml:space="preserve"> Lee</w:t>
+            <w:r>
+              <w:rPr>
+                <w:color w:val="000000" w:themeColor="text1"/>
+                <w:sz w:val="18"/>
+                <w:szCs w:val="18"/>
+              </w:rPr>
+              <w:t>Daniel</w:t>
             </w:r>
           </w:p>
         </w:tc>
@@ -2673,7 +2849,7 @@
                 <w:sz w:val="18"/>
                 <w:szCs w:val="18"/>
               </w:rPr>
-              <w:t>12/12/1986</w:t>
+              <w:t>02/05/1995</w:t>
             </w:r>
           </w:p>
         </w:tc>
@@ -2695,7 +2871,7 @@
                 <w:sz w:val="18"/>
                 <w:szCs w:val="18"/>
               </w:rPr>
-              <w:t>110548</w:t>
+              <w:t>110073</w:t>
             </w:r>
           </w:p>
         </w:tc>
@@ -2713,7 +2889,6 @@
                 <w:szCs w:val="18"/>
               </w:rPr>
             </w:pPr>
-            <w:proofErr w:type="spellStart"/>
             <w:r>
               <w:rPr>
                 <w:color w:val="000000" w:themeColor="text1"/>
@@ -2722,7 +2897,6 @@
               </w:rPr>
               <w:t>Américaine</w:t>
             </w:r>
-            <w:proofErr w:type="spellEnd"/>
           </w:p>
         </w:tc>
         <w:tc>
@@ -2739,6 +2913,14 @@
                 <w:szCs w:val="18"/>
               </w:rPr>
             </w:pPr>
+            <w:r>
+              <w:rPr>
+                <w:color w:val="000000" w:themeColor="text1"/>
+                <w:sz w:val="18"/>
+                <w:szCs w:val="18"/>
+              </w:rPr>
+              <w:t>4</w:t>
+            </w:r>
           </w:p>
         </w:tc>
         <w:tc>
@@ -2755,6 +2937,14 @@
                 <w:szCs w:val="18"/>
               </w:rPr>
             </w:pPr>
+            <w:r>
+              <w:rPr>
+                <w:color w:val="000000" w:themeColor="text1"/>
+                <w:sz w:val="18"/>
+                <w:szCs w:val="18"/>
+              </w:rPr>
+              <w:t>4</w:t>
+            </w:r>
           </w:p>
         </w:tc>
         <w:tc>
@@ -2777,7 +2967,7 @@
                 <w:sz w:val="18"/>
                 <w:szCs w:val="18"/>
               </w:rPr>
-              <w:t>L</w:t>
+              <w:t>C</w:t>
             </w:r>
           </w:p>
         </w:tc>
@@ -2793,7 +2983,7 @@
           <w:p>
             <w:pPr>
               <w:pStyle w:val="TableParagraph"/>
-              <w:spacing w:line="234" w:lineRule="exact"/>
+              <w:spacing w:line="232" w:lineRule="exact"/>
               <w:ind w:right="99"/>
               <w:jc w:val="right"/>
               <w:rPr>
@@ -2808,7 +2998,7 @@
                 <w:sz w:val="18"/>
                 <w:szCs w:val="18"/>
               </w:rPr>
-              <w:t>9</w:t>
+              <w:t>10</w:t>
             </w:r>
           </w:p>
         </w:tc>
@@ -2831,7 +3021,7 @@
                 <w:sz w:val="18"/>
                 <w:szCs w:val="18"/>
               </w:rPr>
-              <w:t>HEBERDEN</w:t>
+              <w:t>JENKINS</w:t>
             </w:r>
           </w:p>
         </w:tc>
@@ -2854,7 +3044,7 @@
                 <w:sz w:val="18"/>
                 <w:szCs w:val="18"/>
               </w:rPr>
-              <w:t>Clifford</w:t>
+              <w:t>Brendan</w:t>
             </w:r>
           </w:p>
         </w:tc>
@@ -2872,6 +3062,14 @@
                 <w:szCs w:val="18"/>
               </w:rPr>
             </w:pPr>
+            <w:r>
+              <w:rPr>
+                <w:color w:val="000000" w:themeColor="text1"/>
+                <w:sz w:val="18"/>
+                <w:szCs w:val="18"/>
+              </w:rPr>
+              <w:t>E</w:t>
+            </w:r>
           </w:p>
         </w:tc>
         <w:tc>
@@ -2892,7 +3090,7 @@
                 <w:sz w:val="18"/>
                 <w:szCs w:val="18"/>
               </w:rPr>
-              <w:t>15/08/2000</w:t>
+              <w:t>30/09/1994</w:t>
             </w:r>
           </w:p>
         </w:tc>
@@ -2914,7 +3112,7 @@
                 <w:sz w:val="18"/>
                 <w:szCs w:val="18"/>
               </w:rPr>
-              <w:t>074581</w:t>
+              <w:t>110075</w:t>
             </w:r>
           </w:p>
         </w:tc>
@@ -2932,16 +3130,14 @@
                 <w:szCs w:val="18"/>
               </w:rPr>
             </w:pPr>
-            <w:proofErr w:type="spellStart"/>
-            <w:r>
-              <w:rPr>
-                <w:color w:val="000000" w:themeColor="text1"/>
-                <w:sz w:val="18"/>
-                <w:szCs w:val="18"/>
-              </w:rPr>
-              <w:t>Française</w:t>
-            </w:r>
-            <w:proofErr w:type="spellEnd"/>
+            <w:r>
+              <w:rPr>
+                <w:color w:val="000000" w:themeColor="text1"/>
+                <w:sz w:val="18"/>
+                <w:szCs w:val="18"/>
+              </w:rPr>
+              <w:t>Américaine</w:t>
+            </w:r>
           </w:p>
         </w:tc>
         <w:tc>
@@ -2964,7 +3160,7 @@
                 <w:sz w:val="18"/>
                 <w:szCs w:val="18"/>
               </w:rPr>
-              <w:t>33</w:t>
+              <w:t>22</w:t>
             </w:r>
           </w:p>
         </w:tc>
@@ -2988,7 +3184,7 @@
                 <w:sz w:val="18"/>
                 <w:szCs w:val="18"/>
               </w:rPr>
-              <w:t>33</w:t>
+              <w:t>22</w:t>
             </w:r>
           </w:p>
         </w:tc>
@@ -3019,7 +3215,7 @@
       </w:tr>
       <w:tr>
         <w:trPr>
-          <w:trHeight w:val="254"/>
+          <w:trHeight w:val="253"/>
         </w:trPr>
         <w:tc>
           <w:tcPr>
@@ -3028,7 +3224,7 @@
           <w:p>
             <w:pPr>
               <w:pStyle w:val="TableParagraph"/>
-              <w:spacing w:line="232" w:lineRule="exact"/>
+              <w:spacing w:before="1" w:line="233" w:lineRule="exact"/>
               <w:ind w:right="99"/>
               <w:jc w:val="right"/>
               <w:rPr>
@@ -3043,7 +3239,7 @@
                 <w:sz w:val="18"/>
                 <w:szCs w:val="18"/>
               </w:rPr>
-              <w:t>10</w:t>
+              <w:t>11</w:t>
             </w:r>
           </w:p>
         </w:tc>
@@ -3066,7 +3262,7 @@
                 <w:sz w:val="18"/>
                 <w:szCs w:val="18"/>
               </w:rPr>
-              <w:t>JACKSON</w:t>
+              <w:t>JIMINIAN</w:t>
             </w:r>
           </w:p>
         </w:tc>
@@ -3089,7 +3285,7 @@
                 <w:sz w:val="18"/>
                 <w:szCs w:val="18"/>
               </w:rPr>
-              <w:t>Daniel</w:t>
+              <w:t>Léo</w:t>
             </w:r>
           </w:p>
         </w:tc>
@@ -3107,14 +3303,6 @@
                 <w:szCs w:val="18"/>
               </w:rPr>
             </w:pPr>
-            <w:r>
-              <w:rPr>
-                <w:color w:val="000000" w:themeColor="text1"/>
-                <w:sz w:val="18"/>
-                <w:szCs w:val="18"/>
-              </w:rPr>
-              <w:t>E</w:t>
-            </w:r>
           </w:p>
         </w:tc>
         <w:tc>
@@ -3135,7 +3323,7 @@
                 <w:sz w:val="18"/>
                 <w:szCs w:val="18"/>
               </w:rPr>
-              <w:t>02/05/1995</w:t>
+              <w:t>21/02/1999</w:t>
             </w:r>
           </w:p>
         </w:tc>
@@ -3157,7 +3345,7 @@
                 <w:sz w:val="18"/>
                 <w:szCs w:val="18"/>
               </w:rPr>
-              <w:t>110073</w:t>
+              <w:t>031422</w:t>
             </w:r>
           </w:p>
         </w:tc>
@@ -3175,16 +3363,14 @@
                 <w:szCs w:val="18"/>
               </w:rPr>
             </w:pPr>
-            <w:proofErr w:type="spellStart"/>
-            <w:r>
-              <w:rPr>
-                <w:color w:val="000000" w:themeColor="text1"/>
-                <w:sz w:val="18"/>
-                <w:szCs w:val="18"/>
-              </w:rPr>
-              <w:t>Américaine</w:t>
-            </w:r>
-            <w:proofErr w:type="spellEnd"/>
+            <w:r>
+              <w:rPr>
+                <w:color w:val="000000" w:themeColor="text1"/>
+                <w:sz w:val="18"/>
+                <w:szCs w:val="18"/>
+              </w:rPr>
+              <w:t>Française</w:t>
+            </w:r>
           </w:p>
         </w:tc>
         <w:tc>
@@ -3207,7 +3393,7 @@
                 <w:sz w:val="18"/>
                 <w:szCs w:val="18"/>
               </w:rPr>
-              <w:t>4</w:t>
+              <w:t>21</w:t>
             </w:r>
           </w:p>
         </w:tc>
@@ -3231,7 +3417,7 @@
                 <w:sz w:val="18"/>
                 <w:szCs w:val="18"/>
               </w:rPr>
-              <w:t>4</w:t>
+              <w:t>21</w:t>
             </w:r>
           </w:p>
         </w:tc>
@@ -3255,7 +3441,7 @@
                 <w:sz w:val="18"/>
                 <w:szCs w:val="18"/>
               </w:rPr>
-              <w:t>C</w:t>
+              <w:t>OF</w:t>
             </w:r>
           </w:p>
         </w:tc>
@@ -3271,7 +3457,7 @@
           <w:p>
             <w:pPr>
               <w:pStyle w:val="TableParagraph"/>
-              <w:spacing w:before="1" w:line="233" w:lineRule="exact"/>
+              <w:spacing w:line="234" w:lineRule="exact"/>
               <w:ind w:right="99"/>
               <w:jc w:val="right"/>
               <w:rPr>
@@ -3286,7 +3472,7 @@
                 <w:sz w:val="18"/>
                 <w:szCs w:val="18"/>
               </w:rPr>
-              <w:t>11</w:t>
+              <w:t>12</w:t>
             </w:r>
           </w:p>
         </w:tc>
@@ -3309,7 +3495,7 @@
                 <w:sz w:val="18"/>
                 <w:szCs w:val="18"/>
               </w:rPr>
-              <w:t>JENKINS</w:t>
+              <w:t>JUMA-TRINIDAD</w:t>
             </w:r>
           </w:p>
         </w:tc>
@@ -3332,7 +3518,7 @@
                 <w:sz w:val="18"/>
                 <w:szCs w:val="18"/>
               </w:rPr>
-              <w:t>Brendan</w:t>
+              <w:t>Enrique</w:t>
             </w:r>
           </w:p>
         </w:tc>
@@ -3350,57 +3536,61 @@
                 <w:szCs w:val="18"/>
               </w:rPr>
             </w:pPr>
-            <w:r>
-              <w:rPr>
-                <w:color w:val="000000" w:themeColor="text1"/>
-                <w:sz w:val="18"/>
-                <w:szCs w:val="18"/>
-              </w:rPr>
-              <w:t>E</w:t>
-            </w:r>
           </w:p>
         </w:tc>
         <w:tc>
           <w:tcPr>
             <w:tcW w:w="1144" w:type="dxa"/>
-          </w:tcPr>
-          <w:p>
-            <w:pPr>
-              <w:pStyle w:val="TableParagraph"/>
-              <w:jc w:val="center"/>
-              <w:rPr>
-                <w:sz w:val="18"/>
-                <w:szCs w:val="18"/>
-              </w:rPr>
-            </w:pPr>
-            <w:r>
-              <w:rPr>
-                <w:sz w:val="18"/>
-                <w:szCs w:val="18"/>
-              </w:rPr>
-              <w:t>30/09/1994</w:t>
+            <w:tcBorders>
+              <w:top w:val="single" w:sz="4" w:space="0" w:color="000000"/>
+              <w:left w:val="single" w:sz="4" w:space="0" w:color="000000"/>
+              <w:bottom w:val="single" w:sz="4" w:space="0" w:color="000000"/>
+              <w:right w:val="single" w:sz="4" w:space="0" w:color="000000"/>
+            </w:tcBorders>
+          </w:tcPr>
+          <w:p>
+            <w:pPr>
+              <w:pStyle w:val="TableParagraph"/>
+              <w:jc w:val="center"/>
+              <w:rPr>
+                <w:sz w:val="18"/>
+                <w:szCs w:val="18"/>
+              </w:rPr>
+            </w:pPr>
+            <w:r>
+              <w:rPr>
+                <w:sz w:val="18"/>
+                <w:szCs w:val="18"/>
+              </w:rPr>
+              <w:t>29/08/1974</w:t>
             </w:r>
           </w:p>
         </w:tc>
         <w:tc>
           <w:tcPr>
             <w:tcW w:w="1186" w:type="dxa"/>
-          </w:tcPr>
-          <w:p>
-            <w:pPr>
-              <w:pStyle w:val="TableParagraph"/>
-              <w:jc w:val="center"/>
-              <w:rPr>
-                <w:sz w:val="18"/>
-                <w:szCs w:val="18"/>
-              </w:rPr>
-            </w:pPr>
-            <w:r>
-              <w:rPr>
-                <w:sz w:val="18"/>
-                <w:szCs w:val="18"/>
-              </w:rPr>
-              <w:t>110075</w:t>
+            <w:tcBorders>
+              <w:top w:val="single" w:sz="4" w:space="0" w:color="000000"/>
+              <w:left w:val="single" w:sz="4" w:space="0" w:color="000000"/>
+              <w:bottom w:val="single" w:sz="4" w:space="0" w:color="000000"/>
+              <w:right w:val="single" w:sz="4" w:space="0" w:color="000000"/>
+            </w:tcBorders>
+          </w:tcPr>
+          <w:p>
+            <w:pPr>
+              <w:pStyle w:val="TableParagraph"/>
+              <w:jc w:val="center"/>
+              <w:rPr>
+                <w:sz w:val="18"/>
+                <w:szCs w:val="18"/>
+              </w:rPr>
+            </w:pPr>
+            <w:r>
+              <w:rPr>
+                <w:sz w:val="18"/>
+                <w:szCs w:val="18"/>
+              </w:rPr>
+              <w:t>035204</w:t>
             </w:r>
           </w:p>
         </w:tc>
@@ -3413,21 +3603,18 @@
               <w:pStyle w:val="TableParagraph"/>
               <w:jc w:val="center"/>
               <w:rPr>
-                <w:color w:val="000000" w:themeColor="text1"/>
-                <w:sz w:val="18"/>
-                <w:szCs w:val="18"/>
-              </w:rPr>
-            </w:pPr>
-            <w:proofErr w:type="spellStart"/>
-            <w:r>
-              <w:rPr>
-                <w:color w:val="000000" w:themeColor="text1"/>
-                <w:sz w:val="18"/>
-                <w:szCs w:val="18"/>
-              </w:rPr>
-              <w:t>Américaine</w:t>
-            </w:r>
-            <w:proofErr w:type="spellEnd"/>
+                <w:sz w:val="18"/>
+                <w:szCs w:val="18"/>
+              </w:rPr>
+            </w:pPr>
+            <w:r>
+              <w:rPr>
+                <w:color w:val="000000" w:themeColor="text1"/>
+                <w:sz w:val="18"/>
+                <w:szCs w:val="18"/>
+              </w:rPr>
+              <w:t>Française</w:t>
+            </w:r>
           </w:p>
         </w:tc>
         <w:tc>
@@ -3444,14 +3631,6 @@
                 <w:szCs w:val="18"/>
               </w:rPr>
             </w:pPr>
-            <w:r>
-              <w:rPr>
-                <w:color w:val="000000" w:themeColor="text1"/>
-                <w:sz w:val="18"/>
-                <w:szCs w:val="18"/>
-              </w:rPr>
-              <w:t>22</w:t>
-            </w:r>
           </w:p>
         </w:tc>
         <w:tc>
@@ -3468,13 +3647,463 @@
                 <w:szCs w:val="18"/>
               </w:rPr>
             </w:pPr>
-            <w:r>
-              <w:rPr>
-                <w:color w:val="000000" w:themeColor="text1"/>
-                <w:sz w:val="18"/>
-                <w:szCs w:val="18"/>
-              </w:rPr>
-              <w:t>22</w:t>
+          </w:p>
+        </w:tc>
+        <w:tc>
+          <w:tcPr>
+            <w:tcW w:w="807" w:type="dxa"/>
+          </w:tcPr>
+          <w:p>
+            <w:pPr>
+              <w:pStyle w:val="TableParagraph"/>
+              <w:jc w:val="center"/>
+              <w:rPr>
+                <w:color w:val="000000" w:themeColor="text1"/>
+                <w:sz w:val="18"/>
+                <w:szCs w:val="18"/>
+              </w:rPr>
+            </w:pPr>
+            <w:r>
+              <w:rPr>
+                <w:color w:val="000000" w:themeColor="text1"/>
+                <w:sz w:val="18"/>
+                <w:szCs w:val="18"/>
+              </w:rPr>
+              <w:t>L</w:t>
+            </w:r>
+          </w:p>
+        </w:tc>
+      </w:tr>
+      <w:tr>
+        <w:trPr>
+          <w:trHeight w:val="251"/>
+        </w:trPr>
+        <w:tc>
+          <w:tcPr>
+            <w:tcW w:w="519" w:type="dxa"/>
+          </w:tcPr>
+          <w:p>
+            <w:pPr>
+              <w:pStyle w:val="TableParagraph"/>
+              <w:spacing w:line="232" w:lineRule="exact"/>
+              <w:ind w:right="99"/>
+              <w:jc w:val="right"/>
+              <w:rPr>
+                <w:color w:val="000000" w:themeColor="text1"/>
+                <w:sz w:val="18"/>
+                <w:szCs w:val="18"/>
+              </w:rPr>
+            </w:pPr>
+            <w:r>
+              <w:rPr>
+                <w:color w:val="000000" w:themeColor="text1"/>
+                <w:sz w:val="18"/>
+                <w:szCs w:val="18"/>
+              </w:rPr>
+              <w:t>13</w:t>
+            </w:r>
+          </w:p>
+        </w:tc>
+        <w:tc>
+          <w:tcPr>
+            <w:tcW w:w="2180" w:type="dxa"/>
+          </w:tcPr>
+          <w:p>
+            <w:pPr>
+              <w:pStyle w:val="TableParagraph"/>
+              <w:rPr>
+                <w:color w:val="000000" w:themeColor="text1"/>
+                <w:sz w:val="18"/>
+                <w:szCs w:val="18"/>
+              </w:rPr>
+            </w:pPr>
+            <w:r>
+              <w:rPr>
+                <w:color w:val="000000" w:themeColor="text1"/>
+                <w:sz w:val="18"/>
+                <w:szCs w:val="18"/>
+              </w:rPr>
+              <w:t>LAUNAY</w:t>
+            </w:r>
+          </w:p>
+        </w:tc>
+        <w:tc>
+          <w:tcPr>
+            <w:tcW w:w="1417" w:type="dxa"/>
+          </w:tcPr>
+          <w:p>
+            <w:pPr>
+              <w:pStyle w:val="TableParagraph"/>
+              <w:rPr>
+                <w:color w:val="000000" w:themeColor="text1"/>
+                <w:sz w:val="18"/>
+                <w:szCs w:val="18"/>
+              </w:rPr>
+            </w:pPr>
+            <w:r>
+              <w:rPr>
+                <w:color w:val="000000" w:themeColor="text1"/>
+                <w:sz w:val="18"/>
+                <w:szCs w:val="18"/>
+              </w:rPr>
+              <w:t>Mathéo</w:t>
+            </w:r>
+          </w:p>
+        </w:tc>
+        <w:tc>
+          <w:tcPr>
+            <w:tcW w:w="834" w:type="dxa"/>
+          </w:tcPr>
+          <w:p>
+            <w:pPr>
+              <w:pStyle w:val="TableParagraph"/>
+              <w:jc w:val="center"/>
+              <w:rPr>
+                <w:color w:val="000000" w:themeColor="text1"/>
+                <w:sz w:val="18"/>
+                <w:szCs w:val="18"/>
+              </w:rPr>
+            </w:pPr>
+            <w:r>
+              <w:rPr>
+                <w:color w:val="000000" w:themeColor="text1"/>
+                <w:sz w:val="18"/>
+                <w:szCs w:val="18"/>
+              </w:rPr>
+              <w:t>18U</w:t>
+            </w:r>
+          </w:p>
+        </w:tc>
+        <w:tc>
+          <w:tcPr>
+            <w:tcW w:w="1144" w:type="dxa"/>
+          </w:tcPr>
+          <w:p>
+            <w:pPr>
+              <w:pStyle w:val="TableParagraph"/>
+              <w:jc w:val="center"/>
+              <w:rPr>
+                <w:sz w:val="18"/>
+                <w:szCs w:val="18"/>
+              </w:rPr>
+            </w:pPr>
+            <w:r>
+              <w:rPr>
+                <w:sz w:val="18"/>
+                <w:szCs w:val="18"/>
+              </w:rPr>
+              <w:t>14/08/2003</w:t>
+            </w:r>
+          </w:p>
+        </w:tc>
+        <w:tc>
+          <w:tcPr>
+            <w:tcW w:w="1186" w:type="dxa"/>
+          </w:tcPr>
+          <w:p>
+            <w:pPr>
+              <w:pStyle w:val="TableParagraph"/>
+              <w:jc w:val="center"/>
+              <w:rPr>
+                <w:sz w:val="18"/>
+                <w:szCs w:val="18"/>
+              </w:rPr>
+            </w:pPr>
+            <w:r>
+              <w:rPr>
+                <w:sz w:val="18"/>
+                <w:szCs w:val="18"/>
+              </w:rPr>
+              <w:t>086542</w:t>
+            </w:r>
+          </w:p>
+        </w:tc>
+        <w:tc>
+          <w:tcPr>
+            <w:tcW w:w="1138" w:type="dxa"/>
+          </w:tcPr>
+          <w:p>
+            <w:pPr>
+              <w:pStyle w:val="TableParagraph"/>
+              <w:jc w:val="center"/>
+              <w:rPr>
+                <w:color w:val="000000" w:themeColor="text1"/>
+                <w:sz w:val="18"/>
+                <w:szCs w:val="18"/>
+              </w:rPr>
+            </w:pPr>
+            <w:r>
+              <w:rPr>
+                <w:color w:val="000000" w:themeColor="text1"/>
+                <w:sz w:val="18"/>
+                <w:szCs w:val="18"/>
+              </w:rPr>
+              <w:t>Française</w:t>
+            </w:r>
+          </w:p>
+        </w:tc>
+        <w:tc>
+          <w:tcPr>
+            <w:tcW w:w="705" w:type="dxa"/>
+          </w:tcPr>
+          <w:p>
+            <w:pPr>
+              <w:pStyle w:val="TableParagraph"/>
+              <w:jc w:val="center"/>
+              <w:rPr>
+                <w:color w:val="000000" w:themeColor="text1"/>
+                <w:sz w:val="18"/>
+                <w:szCs w:val="18"/>
+              </w:rPr>
+            </w:pPr>
+          </w:p>
+        </w:tc>
+        <w:tc>
+          <w:tcPr>
+            <w:tcW w:w="656" w:type="dxa"/>
+          </w:tcPr>
+          <w:p>
+            <w:pPr>
+              <w:pStyle w:val="TableParagraph"/>
+              <w:jc w:val="center"/>
+              <w:rPr>
+                <w:color w:val="000000" w:themeColor="text1"/>
+                <w:sz w:val="18"/>
+                <w:szCs w:val="18"/>
+              </w:rPr>
+            </w:pPr>
+          </w:p>
+        </w:tc>
+        <w:tc>
+          <w:tcPr>
+            <w:tcW w:w="807" w:type="dxa"/>
+          </w:tcPr>
+          <w:p>
+            <w:pPr>
+              <w:pStyle w:val="TableParagraph"/>
+              <w:jc w:val="center"/>
+              <w:rPr>
+                <w:color w:val="000000" w:themeColor="text1"/>
+                <w:sz w:val="18"/>
+                <w:szCs w:val="18"/>
+              </w:rPr>
+            </w:pPr>
+            <w:r>
+              <w:rPr>
+                <w:color w:val="000000" w:themeColor="text1"/>
+                <w:sz w:val="18"/>
+                <w:szCs w:val="18"/>
+              </w:rPr>
+              <w:t>L</w:t>
+            </w:r>
+          </w:p>
+        </w:tc>
+      </w:tr>
+      <w:tr>
+        <w:trPr>
+          <w:trHeight w:val="251"/>
+        </w:trPr>
+        <w:tc>
+          <w:tcPr>
+            <w:tcW w:w="519" w:type="dxa"/>
+          </w:tcPr>
+          <w:p>
+            <w:pPr>
+              <w:pStyle w:val="TableParagraph"/>
+              <w:spacing w:line="232" w:lineRule="exact"/>
+              <w:ind w:right="99"/>
+              <w:jc w:val="right"/>
+              <w:rPr>
+                <w:color w:val="000000" w:themeColor="text1"/>
+                <w:sz w:val="18"/>
+                <w:szCs w:val="18"/>
+              </w:rPr>
+            </w:pPr>
+            <w:r>
+              <w:rPr>
+                <w:color w:val="000000" w:themeColor="text1"/>
+                <w:sz w:val="18"/>
+                <w:szCs w:val="18"/>
+              </w:rPr>
+              <w:t>14</w:t>
+            </w:r>
+          </w:p>
+        </w:tc>
+        <w:tc>
+          <w:tcPr>
+            <w:tcW w:w="2180" w:type="dxa"/>
+          </w:tcPr>
+          <w:p>
+            <w:pPr>
+              <w:pStyle w:val="TableParagraph"/>
+              <w:rPr>
+                <w:color w:val="000000" w:themeColor="text1"/>
+                <w:sz w:val="18"/>
+                <w:szCs w:val="18"/>
+              </w:rPr>
+            </w:pPr>
+            <w:r>
+              <w:rPr>
+                <w:color w:val="000000" w:themeColor="text1"/>
+                <w:sz w:val="18"/>
+                <w:szCs w:val="18"/>
+              </w:rPr>
+              <w:t>LEMESTRE</w:t>
+            </w:r>
+          </w:p>
+        </w:tc>
+        <w:tc>
+          <w:tcPr>
+            <w:tcW w:w="1417" w:type="dxa"/>
+          </w:tcPr>
+          <w:p>
+            <w:pPr>
+              <w:pStyle w:val="TableParagraph"/>
+              <w:rPr>
+                <w:color w:val="000000" w:themeColor="text1"/>
+                <w:sz w:val="18"/>
+                <w:szCs w:val="18"/>
+              </w:rPr>
+            </w:pPr>
+            <w:r>
+              <w:rPr>
+                <w:color w:val="000000" w:themeColor="text1"/>
+                <w:sz w:val="18"/>
+                <w:szCs w:val="18"/>
+              </w:rPr>
+              <w:t>Pierrick</w:t>
+            </w:r>
+          </w:p>
+        </w:tc>
+        <w:tc>
+          <w:tcPr>
+            <w:tcW w:w="834" w:type="dxa"/>
+          </w:tcPr>
+          <w:p>
+            <w:pPr>
+              <w:pStyle w:val="TableParagraph"/>
+              <w:jc w:val="center"/>
+              <w:rPr>
+                <w:color w:val="000000" w:themeColor="text1"/>
+                <w:sz w:val="18"/>
+                <w:szCs w:val="18"/>
+              </w:rPr>
+            </w:pPr>
+          </w:p>
+        </w:tc>
+        <w:tc>
+          <w:tcPr>
+            <w:tcW w:w="1144" w:type="dxa"/>
+          </w:tcPr>
+          <w:p>
+            <w:pPr>
+              <w:pStyle w:val="TableParagraph"/>
+              <w:jc w:val="center"/>
+              <w:rPr>
+                <w:sz w:val="18"/>
+                <w:szCs w:val="18"/>
+              </w:rPr>
+            </w:pPr>
+            <w:r>
+              <w:rPr>
+                <w:sz w:val="18"/>
+                <w:szCs w:val="18"/>
+              </w:rPr>
+              <w:t>06/09/1982</w:t>
+            </w:r>
+          </w:p>
+        </w:tc>
+        <w:tc>
+          <w:tcPr>
+            <w:tcW w:w="1186" w:type="dxa"/>
+          </w:tcPr>
+          <w:p>
+            <w:pPr>
+              <w:pStyle w:val="TableParagraph"/>
+              <w:jc w:val="center"/>
+              <w:rPr>
+                <w:sz w:val="18"/>
+                <w:szCs w:val="18"/>
+              </w:rPr>
+            </w:pPr>
+            <w:r>
+              <w:rPr>
+                <w:sz w:val="18"/>
+                <w:szCs w:val="18"/>
+              </w:rPr>
+              <w:t>017158</w:t>
+            </w:r>
+          </w:p>
+        </w:tc>
+        <w:tc>
+          <w:tcPr>
+            <w:tcW w:w="1138" w:type="dxa"/>
+          </w:tcPr>
+          <w:p>
+            <w:pPr>
+              <w:pStyle w:val="TableParagraph"/>
+              <w:jc w:val="center"/>
+              <w:rPr>
+                <w:color w:val="000000" w:themeColor="text1"/>
+                <w:sz w:val="18"/>
+                <w:szCs w:val="18"/>
+              </w:rPr>
+            </w:pPr>
+            <w:r>
+              <w:rPr>
+                <w:color w:val="000000" w:themeColor="text1"/>
+                <w:sz w:val="18"/>
+                <w:szCs w:val="18"/>
+              </w:rPr>
+              <w:t>Française</w:t>
+            </w:r>
+          </w:p>
+        </w:tc>
+        <w:tc>
+          <w:tcPr>
+            <w:tcW w:w="705" w:type="dxa"/>
+          </w:tcPr>
+          <w:p>
+            <w:pPr>
+              <w:pStyle w:val="TableParagraph"/>
+              <w:jc w:val="center"/>
+              <w:rPr>
+                <w:color w:val="000000" w:themeColor="text1"/>
+                <w:sz w:val="18"/>
+                <w:szCs w:val="18"/>
+              </w:rPr>
+            </w:pPr>
+            <w:r>
+              <w:rPr>
+                <w:color w:val="000000" w:themeColor="text1"/>
+                <w:sz w:val="18"/>
+                <w:szCs w:val="18"/>
+              </w:rPr>
+              <w:t>28</w:t>
+            </w:r>
+          </w:p>
+        </w:tc>
+        <w:tc>
+          <w:tcPr>
+            <w:tcW w:w="656" w:type="dxa"/>
+          </w:tcPr>
+          <w:p>
+            <w:pPr>
+              <w:pStyle w:val="TableParagraph"/>
+              <w:jc w:val="center"/>
+              <w:rPr>
+                <w:color w:val="000000" w:themeColor="text1"/>
+                <w:sz w:val="18"/>
+                <w:szCs w:val="18"/>
+              </w:rPr>
+            </w:pPr>
+            <w:r>
+              <w:rPr>
+                <w:color w:val="000000" w:themeColor="text1"/>
+                <w:sz w:val="18"/>
+                <w:szCs w:val="18"/>
+              </w:rPr>
+              <w:t>28</w:t>
             </w:r>
           </w:p>
         </w:tc>
@@ -3529,7 +4158,7 @@
                 <w:sz w:val="18"/>
                 <w:szCs w:val="18"/>
               </w:rPr>
-              <w:t>12</w:t>
+              <w:t>15</w:t>
             </w:r>
           </w:p>
         </w:tc>
@@ -3552,7 +4181,7 @@
                 <w:sz w:val="18"/>
                 <w:szCs w:val="18"/>
               </w:rPr>
-              <w:t>JIMINIAN</w:t>
+              <w:t>LODS</w:t>
             </w:r>
           </w:p>
         </w:tc>
@@ -3575,7 +4204,7 @@
                 <w:sz w:val="18"/>
                 <w:szCs w:val="18"/>
               </w:rPr>
-              <w:t>Léo</w:t>
+              <w:t>Alexandre</w:t>
             </w:r>
           </w:p>
         </w:tc>
@@ -3613,7 +4242,7 @@
                 <w:sz w:val="18"/>
                 <w:szCs w:val="18"/>
               </w:rPr>
-              <w:t>21/02/1999</w:t>
+              <w:t>29/05/1981</w:t>
             </w:r>
           </w:p>
         </w:tc>
@@ -3635,7 +4264,7 @@
                 <w:sz w:val="18"/>
                 <w:szCs w:val="18"/>
               </w:rPr>
-              <w:t>031422</w:t>
+              <w:t>037364</w:t>
             </w:r>
           </w:p>
         </w:tc>
@@ -3653,7 +4282,6 @@
                 <w:szCs w:val="18"/>
               </w:rPr>
             </w:pPr>
-            <w:proofErr w:type="spellStart"/>
             <w:r>
               <w:rPr>
                 <w:color w:val="000000" w:themeColor="text1"/>
@@ -3662,7 +4290,6 @@
               </w:rPr>
               <w:t>Française</w:t>
             </w:r>
-            <w:proofErr w:type="spellEnd"/>
           </w:p>
         </w:tc>
         <w:tc>
@@ -3679,14 +4306,6 @@
                 <w:szCs w:val="18"/>
               </w:rPr>
             </w:pPr>
-            <w:r>
-              <w:rPr>
-                <w:color w:val="000000" w:themeColor="text1"/>
-                <w:sz w:val="18"/>
-                <w:szCs w:val="18"/>
-              </w:rPr>
-              <w:t>21</w:t>
-            </w:r>
           </w:p>
         </w:tc>
         <w:tc>
@@ -3703,14 +4322,6 @@
                 <w:szCs w:val="18"/>
               </w:rPr>
             </w:pPr>
-            <w:r>
-              <w:rPr>
-                <w:color w:val="000000" w:themeColor="text1"/>
-                <w:sz w:val="18"/>
-                <w:szCs w:val="18"/>
-              </w:rPr>
-              <w:t>21</w:t>
-            </w:r>
           </w:p>
         </w:tc>
         <w:tc>
@@ -3733,7 +4344,7 @@
                 <w:sz w:val="18"/>
                 <w:szCs w:val="18"/>
               </w:rPr>
-              <w:t>OF</w:t>
+              <w:t>L</w:t>
             </w:r>
           </w:p>
         </w:tc>
@@ -3764,56 +4375,66 @@
                 <w:sz w:val="18"/>
                 <w:szCs w:val="18"/>
               </w:rPr>
-              <w:t>13</w:t>
+              <w:t>16</w:t>
             </w:r>
           </w:p>
         </w:tc>
         <w:tc>
           <w:tcPr>
             <w:tcW w:w="2180" w:type="dxa"/>
-          </w:tcPr>
-          <w:p>
-            <w:pPr>
-              <w:pStyle w:val="TableParagraph"/>
-              <w:rPr>
-                <w:color w:val="000000" w:themeColor="text1"/>
-                <w:sz w:val="18"/>
-                <w:szCs w:val="18"/>
-              </w:rPr>
-            </w:pPr>
-            <w:r>
-              <w:rPr>
-                <w:color w:val="000000" w:themeColor="text1"/>
-                <w:sz w:val="18"/>
-                <w:szCs w:val="18"/>
-              </w:rPr>
-              <w:t>LAUNAY</w:t>
+            <w:tcBorders>
+              <w:top w:val="single" w:sz="4" w:space="0" w:color="000000"/>
+              <w:left w:val="single" w:sz="4" w:space="0" w:color="000000"/>
+              <w:bottom w:val="single" w:sz="4" w:space="0" w:color="000000"/>
+              <w:right w:val="single" w:sz="4" w:space="0" w:color="000000"/>
+            </w:tcBorders>
+          </w:tcPr>
+          <w:p>
+            <w:pPr>
+              <w:pStyle w:val="TableParagraph"/>
+              <w:rPr>
+                <w:color w:val="000000" w:themeColor="text1"/>
+                <w:sz w:val="18"/>
+                <w:szCs w:val="18"/>
+              </w:rPr>
+            </w:pPr>
+            <w:r>
+              <w:rPr>
+                <w:color w:val="000000" w:themeColor="text1"/>
+                <w:sz w:val="18"/>
+                <w:szCs w:val="18"/>
+              </w:rPr>
+              <w:t>MAPAKOU DJEMBO</w:t>
             </w:r>
           </w:p>
         </w:tc>
         <w:tc>
           <w:tcPr>
             <w:tcW w:w="1417" w:type="dxa"/>
-          </w:tcPr>
-          <w:p>
-            <w:pPr>
-              <w:pStyle w:val="TableParagraph"/>
-              <w:rPr>
-                <w:color w:val="000000" w:themeColor="text1"/>
-                <w:sz w:val="18"/>
-                <w:szCs w:val="18"/>
-              </w:rPr>
-            </w:pPr>
-            <w:proofErr w:type="spellStart"/>
-            <w:r>
-              <w:rPr>
-                <w:color w:val="000000" w:themeColor="text1"/>
-                <w:sz w:val="18"/>
-                <w:szCs w:val="18"/>
-              </w:rPr>
-              <w:t>Mathéo</w:t>
-            </w:r>
-            <w:proofErr w:type="spellEnd"/>
+            <w:tcBorders>
+              <w:top w:val="single" w:sz="4" w:space="0" w:color="000000"/>
+              <w:left w:val="single" w:sz="4" w:space="0" w:color="000000"/>
+              <w:bottom w:val="single" w:sz="4" w:space="0" w:color="000000"/>
+              <w:right w:val="single" w:sz="4" w:space="0" w:color="000000"/>
+            </w:tcBorders>
+          </w:tcPr>
+          <w:p>
+            <w:pPr>
+              <w:pStyle w:val="TableParagraph"/>
+              <w:rPr>
+                <w:color w:val="000000" w:themeColor="text1"/>
+                <w:sz w:val="18"/>
+                <w:szCs w:val="18"/>
+              </w:rPr>
+            </w:pPr>
+            <w:r>
+              <w:rPr>
+                <w:color w:val="000000" w:themeColor="text1"/>
+                <w:sz w:val="18"/>
+                <w:szCs w:val="18"/>
+              </w:rPr>
+              <w:t>Jimmy</w:t>
+            </w:r>
           </w:p>
         </w:tc>
         <w:tc>
@@ -3836,51 +4457,63 @@
                 <w:sz w:val="18"/>
                 <w:szCs w:val="18"/>
               </w:rPr>
-              <w:t>18U</w:t>
+              <w:t>EX</w:t>
             </w:r>
           </w:p>
         </w:tc>
         <w:tc>
           <w:tcPr>
             <w:tcW w:w="1144" w:type="dxa"/>
-          </w:tcPr>
-          <w:p>
-            <w:pPr>
-              <w:pStyle w:val="TableParagraph"/>
-              <w:jc w:val="center"/>
-              <w:rPr>
-                <w:sz w:val="18"/>
-                <w:szCs w:val="18"/>
-              </w:rPr>
-            </w:pPr>
-            <w:r>
-              <w:rPr>
-                <w:sz w:val="18"/>
-                <w:szCs w:val="18"/>
-              </w:rPr>
-              <w:t>14/08/2003</w:t>
+            <w:tcBorders>
+              <w:top w:val="single" w:sz="4" w:space="0" w:color="000000"/>
+              <w:left w:val="single" w:sz="4" w:space="0" w:color="000000"/>
+              <w:bottom w:val="single" w:sz="4" w:space="0" w:color="000000"/>
+              <w:right w:val="single" w:sz="4" w:space="0" w:color="000000"/>
+            </w:tcBorders>
+          </w:tcPr>
+          <w:p>
+            <w:pPr>
+              <w:pStyle w:val="TableParagraph"/>
+              <w:jc w:val="center"/>
+              <w:rPr>
+                <w:sz w:val="18"/>
+                <w:szCs w:val="18"/>
+              </w:rPr>
+            </w:pPr>
+            <w:r>
+              <w:rPr>
+                <w:sz w:val="18"/>
+                <w:szCs w:val="18"/>
+              </w:rPr>
+              <w:t>03/10/1999</w:t>
             </w:r>
           </w:p>
         </w:tc>
         <w:tc>
           <w:tcPr>
             <w:tcW w:w="1186" w:type="dxa"/>
-          </w:tcPr>
-          <w:p>
-            <w:pPr>
-              <w:pStyle w:val="TableParagraph"/>
-              <w:jc w:val="center"/>
-              <w:rPr>
-                <w:sz w:val="18"/>
-                <w:szCs w:val="18"/>
-              </w:rPr>
-            </w:pPr>
-            <w:r>
-              <w:rPr>
-                <w:sz w:val="18"/>
-                <w:szCs w:val="18"/>
-              </w:rPr>
-              <w:t>086542</w:t>
+            <w:tcBorders>
+              <w:top w:val="single" w:sz="4" w:space="0" w:color="000000"/>
+              <w:left w:val="single" w:sz="4" w:space="0" w:color="000000"/>
+              <w:bottom w:val="single" w:sz="4" w:space="0" w:color="000000"/>
+              <w:right w:val="single" w:sz="4" w:space="0" w:color="000000"/>
+            </w:tcBorders>
+          </w:tcPr>
+          <w:p>
+            <w:pPr>
+              <w:pStyle w:val="TableParagraph"/>
+              <w:jc w:val="center"/>
+              <w:rPr>
+                <w:sz w:val="18"/>
+                <w:szCs w:val="18"/>
+              </w:rPr>
+            </w:pPr>
+            <w:r>
+              <w:rPr>
+                <w:sz w:val="18"/>
+                <w:szCs w:val="18"/>
+              </w:rPr>
+              <w:t>081013</w:t>
             </w:r>
           </w:p>
         </w:tc>
@@ -3898,7 +4531,6 @@
                 <w:szCs w:val="18"/>
               </w:rPr>
             </w:pPr>
-            <w:proofErr w:type="spellStart"/>
             <w:r>
               <w:rPr>
                 <w:color w:val="000000" w:themeColor="text1"/>
@@ -3907,7 +4539,6 @@
               </w:rPr>
               <w:t>Française</w:t>
             </w:r>
-            <w:proofErr w:type="spellEnd"/>
           </w:p>
         </w:tc>
         <w:tc>
@@ -3962,7 +4593,7 @@
                 <w:sz w:val="18"/>
                 <w:szCs w:val="18"/>
               </w:rPr>
-              <w:t>L</w:t>
+              <w:t>OF</w:t>
             </w:r>
           </w:p>
         </w:tc>
@@ -3993,7 +4624,7 @@
                 <w:sz w:val="18"/>
                 <w:szCs w:val="18"/>
               </w:rPr>
-              <w:t>14</w:t>
+              <w:t>17</w:t>
             </w:r>
           </w:p>
         </w:tc>
@@ -4016,7 +4647,7 @@
                 <w:sz w:val="18"/>
                 <w:szCs w:val="18"/>
               </w:rPr>
-              <w:t>LEMESTRE</w:t>
+              <w:t>MARTINEZ SCOTT</w:t>
             </w:r>
           </w:p>
         </w:tc>
@@ -4033,16 +4664,14 @@
                 <w:szCs w:val="18"/>
               </w:rPr>
             </w:pPr>
-            <w:proofErr w:type="spellStart"/>
-            <w:r>
-              <w:rPr>
-                <w:color w:val="000000" w:themeColor="text1"/>
-                <w:sz w:val="18"/>
-                <w:szCs w:val="18"/>
-              </w:rPr>
-              <w:t>Pierrick</w:t>
-            </w:r>
-            <w:proofErr w:type="spellEnd"/>
+            <w:r>
+              <w:rPr>
+                <w:color w:val="000000" w:themeColor="text1"/>
+                <w:sz w:val="18"/>
+                <w:szCs w:val="18"/>
+              </w:rPr>
+              <w:t>Romain</w:t>
+            </w:r>
           </w:p>
         </w:tc>
         <w:tc>
@@ -4079,7 +4708,7 @@
                 <w:sz w:val="18"/>
                 <w:szCs w:val="18"/>
               </w:rPr>
-              <w:t>06/09/1982</w:t>
+              <w:t>13/03/1985</w:t>
             </w:r>
           </w:p>
         </w:tc>
@@ -4101,7 +4730,7 @@
                 <w:sz w:val="18"/>
                 <w:szCs w:val="18"/>
               </w:rPr>
-              <w:t>017158</w:t>
+              <w:t>026460</w:t>
             </w:r>
           </w:p>
         </w:tc>
@@ -4119,7 +4748,6 @@
                 <w:szCs w:val="18"/>
               </w:rPr>
             </w:pPr>
-            <w:proofErr w:type="spellStart"/>
             <w:r>
               <w:rPr>
                 <w:color w:val="000000" w:themeColor="text1"/>
@@ -4128,7 +4756,6 @@
               </w:rPr>
               <w:t>Française</w:t>
             </w:r>
-            <w:proofErr w:type="spellEnd"/>
           </w:p>
         </w:tc>
         <w:tc>
@@ -4151,7 +4778,7 @@
                 <w:sz w:val="18"/>
                 <w:szCs w:val="18"/>
               </w:rPr>
-              <w:t>28</w:t>
+              <w:t>25</w:t>
             </w:r>
           </w:p>
         </w:tc>
@@ -4175,7 +4802,7 @@
                 <w:sz w:val="18"/>
                 <w:szCs w:val="18"/>
               </w:rPr>
-              <w:t>28</w:t>
+              <w:t>25</w:t>
             </w:r>
           </w:p>
         </w:tc>
@@ -4199,7 +4826,7 @@
                 <w:sz w:val="18"/>
                 <w:szCs w:val="18"/>
               </w:rPr>
-              <w:t>L</w:t>
+              <w:t>OF</w:t>
             </w:r>
           </w:p>
         </w:tc>
@@ -4215,6 +4842,247 @@
           <w:p>
             <w:pPr>
               <w:pStyle w:val="TableParagraph"/>
+              <w:spacing w:line="234" w:lineRule="exact"/>
+              <w:ind w:right="99"/>
+              <w:jc w:val="right"/>
+              <w:rPr>
+                <w:color w:val="000000" w:themeColor="text1"/>
+                <w:sz w:val="18"/>
+                <w:szCs w:val="18"/>
+              </w:rPr>
+            </w:pPr>
+            <w:r>
+              <w:rPr>
+                <w:color w:val="000000" w:themeColor="text1"/>
+                <w:sz w:val="18"/>
+                <w:szCs w:val="18"/>
+              </w:rPr>
+              <w:t>18</w:t>
+            </w:r>
+          </w:p>
+        </w:tc>
+        <w:tc>
+          <w:tcPr>
+            <w:tcW w:w="2180" w:type="dxa"/>
+          </w:tcPr>
+          <w:p>
+            <w:pPr>
+              <w:pStyle w:val="TableParagraph"/>
+              <w:rPr>
+                <w:color w:val="000000" w:themeColor="text1"/>
+                <w:sz w:val="18"/>
+                <w:szCs w:val="18"/>
+              </w:rPr>
+            </w:pPr>
+            <w:r>
+              <w:rPr>
+                <w:color w:val="000000" w:themeColor="text1"/>
+                <w:sz w:val="18"/>
+                <w:szCs w:val="18"/>
+              </w:rPr>
+              <w:t>PERDOMO CASTRO</w:t>
+            </w:r>
+          </w:p>
+        </w:tc>
+        <w:tc>
+          <w:tcPr>
+            <w:tcW w:w="1417" w:type="dxa"/>
+          </w:tcPr>
+          <w:p>
+            <w:pPr>
+              <w:pStyle w:val="TableParagraph"/>
+              <w:rPr>
+                <w:color w:val="000000" w:themeColor="text1"/>
+                <w:sz w:val="18"/>
+                <w:szCs w:val="18"/>
+              </w:rPr>
+            </w:pPr>
+            <w:r>
+              <w:rPr>
+                <w:color w:val="000000" w:themeColor="text1"/>
+                <w:sz w:val="18"/>
+                <w:szCs w:val="18"/>
+              </w:rPr>
+              <w:t>Alexander José</w:t>
+            </w:r>
+          </w:p>
+        </w:tc>
+        <w:tc>
+          <w:tcPr>
+            <w:tcW w:w="834" w:type="dxa"/>
+          </w:tcPr>
+          <w:p>
+            <w:pPr>
+              <w:pStyle w:val="TableParagraph"/>
+              <w:jc w:val="center"/>
+              <w:rPr>
+                <w:color w:val="000000" w:themeColor="text1"/>
+                <w:sz w:val="18"/>
+                <w:szCs w:val="18"/>
+              </w:rPr>
+            </w:pPr>
+            <w:r>
+              <w:rPr>
+                <w:color w:val="000000" w:themeColor="text1"/>
+                <w:sz w:val="18"/>
+                <w:szCs w:val="18"/>
+              </w:rPr>
+              <w:t>E</w:t>
+            </w:r>
+          </w:p>
+        </w:tc>
+        <w:tc>
+          <w:tcPr>
+            <w:tcW w:w="1144" w:type="dxa"/>
+          </w:tcPr>
+          <w:p>
+            <w:pPr>
+              <w:pStyle w:val="TableParagraph"/>
+              <w:jc w:val="center"/>
+              <w:rPr>
+                <w:sz w:val="18"/>
+                <w:szCs w:val="18"/>
+              </w:rPr>
+            </w:pPr>
+            <w:r>
+              <w:rPr>
+                <w:sz w:val="18"/>
+                <w:szCs w:val="18"/>
+              </w:rPr>
+              <w:t>24/05/1993</w:t>
+            </w:r>
+          </w:p>
+        </w:tc>
+        <w:tc>
+          <w:tcPr>
+            <w:tcW w:w="1186" w:type="dxa"/>
+          </w:tcPr>
+          <w:p>
+            <w:pPr>
+              <w:pStyle w:val="TableParagraph"/>
+              <w:jc w:val="center"/>
+              <w:rPr>
+                <w:sz w:val="18"/>
+                <w:szCs w:val="18"/>
+              </w:rPr>
+            </w:pPr>
+            <w:r>
+              <w:rPr>
+                <w:sz w:val="18"/>
+                <w:szCs w:val="18"/>
+              </w:rPr>
+              <w:t>098538</w:t>
+            </w:r>
+          </w:p>
+        </w:tc>
+        <w:tc>
+          <w:tcPr>
+            <w:tcW w:w="1138" w:type="dxa"/>
+          </w:tcPr>
+          <w:p>
+            <w:pPr>
+              <w:pStyle w:val="TableParagraph"/>
+              <w:jc w:val="center"/>
+              <w:rPr>
+                <w:color w:val="000000" w:themeColor="text1"/>
+                <w:sz w:val="18"/>
+                <w:szCs w:val="18"/>
+              </w:rPr>
+            </w:pPr>
+            <w:r>
+              <w:rPr>
+                <w:color w:val="000000" w:themeColor="text1"/>
+                <w:sz w:val="18"/>
+                <w:szCs w:val="18"/>
+              </w:rPr>
+              <w:t>Vénézuélienne</w:t>
+            </w:r>
+          </w:p>
+        </w:tc>
+        <w:tc>
+          <w:tcPr>
+            <w:tcW w:w="705" w:type="dxa"/>
+          </w:tcPr>
+          <w:p>
+            <w:pPr>
+              <w:pStyle w:val="TableParagraph"/>
+              <w:jc w:val="center"/>
+              <w:rPr>
+                <w:color w:val="000000" w:themeColor="text1"/>
+                <w:sz w:val="18"/>
+                <w:szCs w:val="18"/>
+              </w:rPr>
+            </w:pPr>
+            <w:r>
+              <w:rPr>
+                <w:color w:val="000000" w:themeColor="text1"/>
+                <w:sz w:val="18"/>
+                <w:szCs w:val="18"/>
+              </w:rPr>
+              <w:t>6</w:t>
+            </w:r>
+          </w:p>
+        </w:tc>
+        <w:tc>
+          <w:tcPr>
+            <w:tcW w:w="656" w:type="dxa"/>
+          </w:tcPr>
+          <w:p>
+            <w:pPr>
+              <w:pStyle w:val="TableParagraph"/>
+              <w:jc w:val="center"/>
+              <w:rPr>
+                <w:color w:val="000000" w:themeColor="text1"/>
+                <w:sz w:val="18"/>
+                <w:szCs w:val="18"/>
+              </w:rPr>
+            </w:pPr>
+            <w:r>
+              <w:rPr>
+                <w:color w:val="000000" w:themeColor="text1"/>
+                <w:sz w:val="18"/>
+                <w:szCs w:val="18"/>
+              </w:rPr>
+              <w:t>6</w:t>
+            </w:r>
+          </w:p>
+        </w:tc>
+        <w:tc>
+          <w:tcPr>
+            <w:tcW w:w="807" w:type="dxa"/>
+          </w:tcPr>
+          <w:p>
+            <w:pPr>
+              <w:pStyle w:val="TableParagraph"/>
+              <w:jc w:val="center"/>
+              <w:rPr>
+                <w:color w:val="000000" w:themeColor="text1"/>
+                <w:sz w:val="18"/>
+                <w:szCs w:val="18"/>
+              </w:rPr>
+            </w:pPr>
+            <w:r>
+              <w:rPr>
+                <w:color w:val="000000" w:themeColor="text1"/>
+                <w:sz w:val="18"/>
+                <w:szCs w:val="18"/>
+              </w:rPr>
+              <w:t>IF</w:t>
+            </w:r>
+          </w:p>
+        </w:tc>
+      </w:tr>
+      <w:tr>
+        <w:trPr>
+          <w:trHeight w:val="253"/>
+        </w:trPr>
+        <w:tc>
+          <w:tcPr>
+            <w:tcW w:w="519" w:type="dxa"/>
+          </w:tcPr>
+          <w:p>
+            <w:pPr>
+              <w:pStyle w:val="TableParagraph"/>
               <w:spacing w:line="232" w:lineRule="exact"/>
               <w:ind w:right="99"/>
               <w:jc w:val="right"/>
@@ -4230,7 +5098,7 @@
                 <w:sz w:val="18"/>
                 <w:szCs w:val="18"/>
               </w:rPr>
-              <w:t>15</w:t>
+              <w:t>19</w:t>
             </w:r>
           </w:p>
         </w:tc>
@@ -4253,7 +5121,7 @@
                 <w:sz w:val="18"/>
                 <w:szCs w:val="18"/>
               </w:rPr>
-              <w:t>LODS</w:t>
+              <w:t>PEYRICHOU</w:t>
             </w:r>
           </w:p>
         </w:tc>
@@ -4276,7 +5144,7 @@
                 <w:sz w:val="18"/>
                 <w:szCs w:val="18"/>
               </w:rPr>
-              <w:t>Alexandre</w:t>
+              <w:t>Florian</w:t>
             </w:r>
           </w:p>
         </w:tc>
@@ -4314,7 +5182,7 @@
                 <w:sz w:val="18"/>
                 <w:szCs w:val="18"/>
               </w:rPr>
-              <w:t>29/05/1981</w:t>
+              <w:t>06/11/1985</w:t>
             </w:r>
           </w:p>
         </w:tc>
@@ -4336,7 +5204,7 @@
                 <w:sz w:val="18"/>
                 <w:szCs w:val="18"/>
               </w:rPr>
-              <w:t>037364</w:t>
+              <w:t>022957</w:t>
             </w:r>
           </w:p>
         </w:tc>
@@ -4354,7 +5222,6 @@
                 <w:szCs w:val="18"/>
               </w:rPr>
             </w:pPr>
-            <w:proofErr w:type="spellStart"/>
             <w:r>
               <w:rPr>
                 <w:color w:val="000000" w:themeColor="text1"/>
@@ -4363,7 +5230,6 @@
               </w:rPr>
               <w:t>Française</w:t>
             </w:r>
-            <w:proofErr w:type="spellEnd"/>
           </w:p>
         </w:tc>
         <w:tc>
@@ -4386,7 +5252,7 @@
                 <w:sz w:val="18"/>
                 <w:szCs w:val="18"/>
               </w:rPr>
-              <w:t>11</w:t>
+              <w:t>55</w:t>
             </w:r>
           </w:p>
         </w:tc>
@@ -4410,7 +5276,7 @@
                 <w:sz w:val="18"/>
                 <w:szCs w:val="18"/>
               </w:rPr>
-              <w:t>11</w:t>
+              <w:t>55</w:t>
             </w:r>
           </w:p>
         </w:tc>
@@ -4434,7 +5300,473 @@
                 <w:sz w:val="18"/>
                 <w:szCs w:val="18"/>
               </w:rPr>
+              <w:t>IF</w:t>
+            </w:r>
+          </w:p>
+        </w:tc>
+      </w:tr>
+      <w:tr>
+        <w:trPr>
+          <w:trHeight w:val="252"/>
+        </w:trPr>
+        <w:tc>
+          <w:tcPr>
+            <w:tcW w:w="519" w:type="dxa"/>
+          </w:tcPr>
+          <w:p>
+            <w:pPr>
+              <w:pStyle w:val="TableParagraph"/>
+              <w:spacing w:before="1" w:line="233" w:lineRule="exact"/>
+              <w:ind w:right="99"/>
+              <w:jc w:val="right"/>
+              <w:rPr>
+                <w:color w:val="000000" w:themeColor="text1"/>
+                <w:sz w:val="18"/>
+                <w:szCs w:val="18"/>
+              </w:rPr>
+            </w:pPr>
+            <w:r>
+              <w:rPr>
+                <w:color w:val="000000" w:themeColor="text1"/>
+                <w:sz w:val="18"/>
+                <w:szCs w:val="18"/>
+              </w:rPr>
+              <w:t>20</w:t>
+            </w:r>
+          </w:p>
+        </w:tc>
+        <w:tc>
+          <w:tcPr>
+            <w:tcW w:w="2180" w:type="dxa"/>
+          </w:tcPr>
+          <w:p>
+            <w:pPr>
+              <w:pStyle w:val="TableParagraph"/>
+              <w:rPr>
+                <w:color w:val="000000" w:themeColor="text1"/>
+                <w:sz w:val="18"/>
+                <w:szCs w:val="18"/>
+              </w:rPr>
+            </w:pPr>
+            <w:r>
+              <w:rPr>
+                <w:color w:val="000000" w:themeColor="text1"/>
+                <w:sz w:val="18"/>
+                <w:szCs w:val="18"/>
+              </w:rPr>
+              <w:t>RIVERA</w:t>
+            </w:r>
+          </w:p>
+        </w:tc>
+        <w:tc>
+          <w:tcPr>
+            <w:tcW w:w="1417" w:type="dxa"/>
+          </w:tcPr>
+          <w:p>
+            <w:pPr>
+              <w:pStyle w:val="TableParagraph"/>
+              <w:rPr>
+                <w:color w:val="000000" w:themeColor="text1"/>
+                <w:sz w:val="18"/>
+                <w:szCs w:val="18"/>
+              </w:rPr>
+            </w:pPr>
+            <w:r>
+              <w:rPr>
+                <w:color w:val="000000" w:themeColor="text1"/>
+                <w:sz w:val="18"/>
+                <w:szCs w:val="18"/>
+              </w:rPr>
+              <w:t>Joe Anthony</w:t>
+            </w:r>
+          </w:p>
+        </w:tc>
+        <w:tc>
+          <w:tcPr>
+            <w:tcW w:w="834" w:type="dxa"/>
+          </w:tcPr>
+          <w:p>
+            <w:pPr>
+              <w:pStyle w:val="TableParagraph"/>
+              <w:jc w:val="center"/>
+              <w:rPr>
+                <w:color w:val="000000" w:themeColor="text1"/>
+                <w:sz w:val="18"/>
+                <w:szCs w:val="18"/>
+              </w:rPr>
+            </w:pPr>
+            <w:r>
+              <w:rPr>
+                <w:color w:val="000000" w:themeColor="text1"/>
+                <w:sz w:val="18"/>
+                <w:szCs w:val="18"/>
+              </w:rPr>
+              <w:t>E</w:t>
+            </w:r>
+          </w:p>
+        </w:tc>
+        <w:tc>
+          <w:tcPr>
+            <w:tcW w:w="1144" w:type="dxa"/>
+          </w:tcPr>
+          <w:p>
+            <w:pPr>
+              <w:pStyle w:val="TableParagraph"/>
+              <w:jc w:val="center"/>
+              <w:rPr>
+                <w:sz w:val="18"/>
+                <w:szCs w:val="18"/>
+              </w:rPr>
+            </w:pPr>
+            <w:r>
+              <w:rPr>
+                <w:sz w:val="18"/>
+                <w:szCs w:val="18"/>
+              </w:rPr>
+              <w:t>06/01/1994</w:t>
+            </w:r>
+          </w:p>
+        </w:tc>
+        <w:tc>
+          <w:tcPr>
+            <w:tcW w:w="1186" w:type="dxa"/>
+          </w:tcPr>
+          <w:p>
+            <w:pPr>
+              <w:pStyle w:val="TableParagraph"/>
+              <w:jc w:val="center"/>
+              <w:rPr>
+                <w:sz w:val="18"/>
+                <w:szCs w:val="18"/>
+              </w:rPr>
+            </w:pPr>
+            <w:r>
+              <w:rPr>
+                <w:sz w:val="18"/>
+                <w:szCs w:val="18"/>
+              </w:rPr>
+              <w:t>110072</w:t>
+            </w:r>
+          </w:p>
+        </w:tc>
+        <w:tc>
+          <w:tcPr>
+            <w:tcW w:w="1138" w:type="dxa"/>
+          </w:tcPr>
+          <w:p>
+            <w:pPr>
+              <w:pStyle w:val="TableParagraph"/>
+              <w:jc w:val="center"/>
+              <w:rPr>
+                <w:color w:val="000000" w:themeColor="text1"/>
+                <w:sz w:val="18"/>
+                <w:szCs w:val="18"/>
+              </w:rPr>
+            </w:pPr>
+            <w:r>
+              <w:rPr>
+                <w:color w:val="000000" w:themeColor="text1"/>
+                <w:sz w:val="18"/>
+                <w:szCs w:val="18"/>
+              </w:rPr>
+              <w:t>Américaine</w:t>
+            </w:r>
+          </w:p>
+        </w:tc>
+        <w:tc>
+          <w:tcPr>
+            <w:tcW w:w="705" w:type="dxa"/>
+          </w:tcPr>
+          <w:p>
+            <w:pPr>
+              <w:pStyle w:val="TableParagraph"/>
+              <w:jc w:val="center"/>
+              <w:rPr>
+                <w:color w:val="000000" w:themeColor="text1"/>
+                <w:sz w:val="18"/>
+                <w:szCs w:val="18"/>
+              </w:rPr>
+            </w:pPr>
+            <w:r>
+              <w:rPr>
+                <w:color w:val="000000" w:themeColor="text1"/>
+                <w:sz w:val="18"/>
+                <w:szCs w:val="18"/>
+              </w:rPr>
+              <w:t>32</w:t>
+            </w:r>
+          </w:p>
+        </w:tc>
+        <w:tc>
+          <w:tcPr>
+            <w:tcW w:w="656" w:type="dxa"/>
+          </w:tcPr>
+          <w:p>
+            <w:pPr>
+              <w:pStyle w:val="TableParagraph"/>
+              <w:jc w:val="center"/>
+              <w:rPr>
+                <w:color w:val="000000" w:themeColor="text1"/>
+                <w:sz w:val="18"/>
+                <w:szCs w:val="18"/>
+              </w:rPr>
+            </w:pPr>
+            <w:r>
+              <w:rPr>
+                <w:color w:val="000000" w:themeColor="text1"/>
+                <w:sz w:val="18"/>
+                <w:szCs w:val="18"/>
+              </w:rPr>
+              <w:t>32</w:t>
+            </w:r>
+          </w:p>
+        </w:tc>
+        <w:tc>
+          <w:tcPr>
+            <w:tcW w:w="807" w:type="dxa"/>
+          </w:tcPr>
+          <w:p>
+            <w:pPr>
+              <w:pStyle w:val="TableParagraph"/>
+              <w:jc w:val="center"/>
+              <w:rPr>
+                <w:color w:val="000000" w:themeColor="text1"/>
+                <w:sz w:val="18"/>
+                <w:szCs w:val="18"/>
+              </w:rPr>
+            </w:pPr>
+            <w:r>
+              <w:rPr>
+                <w:color w:val="000000" w:themeColor="text1"/>
+                <w:sz w:val="18"/>
+                <w:szCs w:val="18"/>
+              </w:rPr>
               <w:t>L</w:t>
+            </w:r>
+          </w:p>
+        </w:tc>
+      </w:tr>
+      <w:tr>
+        <w:trPr>
+          <w:trHeight w:val="253"/>
+        </w:trPr>
+        <w:tc>
+          <w:tcPr>
+            <w:tcW w:w="519" w:type="dxa"/>
+          </w:tcPr>
+          <w:p>
+            <w:pPr>
+              <w:pStyle w:val="TableParagraph"/>
+              <w:spacing w:line="234" w:lineRule="exact"/>
+              <w:ind w:right="99"/>
+              <w:jc w:val="right"/>
+              <w:rPr>
+                <w:color w:val="000000" w:themeColor="text1"/>
+                <w:sz w:val="18"/>
+                <w:szCs w:val="18"/>
+              </w:rPr>
+            </w:pPr>
+            <w:r>
+              <w:rPr>
+                <w:color w:val="000000" w:themeColor="text1"/>
+                <w:sz w:val="18"/>
+                <w:szCs w:val="18"/>
+              </w:rPr>
+              <w:t>21</w:t>
+            </w:r>
+          </w:p>
+        </w:tc>
+        <w:tc>
+          <w:tcPr>
+            <w:tcW w:w="2180" w:type="dxa"/>
+          </w:tcPr>
+          <w:p>
+            <w:pPr>
+              <w:pStyle w:val="TableParagraph"/>
+              <w:rPr>
+                <w:color w:val="000000" w:themeColor="text1"/>
+                <w:sz w:val="18"/>
+                <w:szCs w:val="18"/>
+              </w:rPr>
+            </w:pPr>
+            <w:r>
+              <w:rPr>
+                <w:color w:val="000000" w:themeColor="text1"/>
+                <w:sz w:val="18"/>
+                <w:szCs w:val="18"/>
+              </w:rPr>
+              <w:t>TOWNSEND</w:t>
+            </w:r>
+          </w:p>
+        </w:tc>
+        <w:tc>
+          <w:tcPr>
+            <w:tcW w:w="1417" w:type="dxa"/>
+          </w:tcPr>
+          <w:p>
+            <w:pPr>
+              <w:pStyle w:val="TableParagraph"/>
+              <w:rPr>
+                <w:color w:val="000000" w:themeColor="text1"/>
+                <w:sz w:val="18"/>
+                <w:szCs w:val="18"/>
+              </w:rPr>
+            </w:pPr>
+            <w:r>
+              <w:rPr>
+                <w:color w:val="000000" w:themeColor="text1"/>
+                <w:sz w:val="18"/>
+                <w:szCs w:val="18"/>
+              </w:rPr>
+              <w:t>Ian</w:t>
+            </w:r>
+          </w:p>
+        </w:tc>
+        <w:tc>
+          <w:tcPr>
+            <w:tcW w:w="834" w:type="dxa"/>
+          </w:tcPr>
+          <w:p>
+            <w:pPr>
+              <w:pStyle w:val="TableParagraph"/>
+              <w:jc w:val="center"/>
+              <w:rPr>
+                <w:color w:val="000000" w:themeColor="text1"/>
+                <w:sz w:val="18"/>
+                <w:szCs w:val="18"/>
+              </w:rPr>
+            </w:pPr>
+            <w:r>
+              <w:rPr>
+                <w:color w:val="000000" w:themeColor="text1"/>
+                <w:sz w:val="18"/>
+                <w:szCs w:val="18"/>
+              </w:rPr>
+              <w:t>EU</w:t>
+            </w:r>
+          </w:p>
+        </w:tc>
+        <w:tc>
+          <w:tcPr>
+            <w:tcW w:w="1144" w:type="dxa"/>
+          </w:tcPr>
+          <w:p>
+            <w:pPr>
+              <w:pStyle w:val="TableParagraph"/>
+              <w:jc w:val="center"/>
+              <w:rPr>
+                <w:sz w:val="18"/>
+                <w:szCs w:val="18"/>
+              </w:rPr>
+            </w:pPr>
+            <w:r>
+              <w:rPr>
+                <w:sz w:val="18"/>
+                <w:szCs w:val="18"/>
+              </w:rPr>
+              <w:t>14/05/1993</w:t>
+            </w:r>
+          </w:p>
+        </w:tc>
+        <w:tc>
+          <w:tcPr>
+            <w:tcW w:w="1186" w:type="dxa"/>
+          </w:tcPr>
+          <w:p>
+            <w:pPr>
+              <w:pStyle w:val="TableParagraph"/>
+              <w:jc w:val="center"/>
+              <w:rPr>
+                <w:sz w:val="18"/>
+                <w:szCs w:val="18"/>
+              </w:rPr>
+            </w:pPr>
+            <w:r>
+              <w:rPr>
+                <w:sz w:val="18"/>
+                <w:szCs w:val="18"/>
+              </w:rPr>
+              <w:t>110547</w:t>
+            </w:r>
+          </w:p>
+        </w:tc>
+        <w:tc>
+          <w:tcPr>
+            <w:tcW w:w="1138" w:type="dxa"/>
+          </w:tcPr>
+          <w:p>
+            <w:pPr>
+              <w:pStyle w:val="TableParagraph"/>
+              <w:jc w:val="center"/>
+              <w:rPr>
+                <w:color w:val="000000" w:themeColor="text1"/>
+                <w:sz w:val="18"/>
+                <w:szCs w:val="18"/>
+              </w:rPr>
+            </w:pPr>
+            <w:r>
+              <w:rPr>
+                <w:color w:val="000000" w:themeColor="text1"/>
+                <w:sz w:val="18"/>
+                <w:szCs w:val="18"/>
+              </w:rPr>
+              <w:t>Britannique</w:t>
+            </w:r>
+          </w:p>
+        </w:tc>
+        <w:tc>
+          <w:tcPr>
+            <w:tcW w:w="705" w:type="dxa"/>
+          </w:tcPr>
+          <w:p>
+            <w:pPr>
+              <w:pStyle w:val="TableParagraph"/>
+              <w:jc w:val="center"/>
+              <w:rPr>
+                <w:color w:val="000000" w:themeColor="text1"/>
+                <w:sz w:val="18"/>
+                <w:szCs w:val="18"/>
+              </w:rPr>
+            </w:pPr>
+          </w:p>
+        </w:tc>
+        <w:tc>
+          <w:tcPr>
+            <w:tcW w:w="656" w:type="dxa"/>
+          </w:tcPr>
+          <w:p>
+            <w:pPr>
+              <w:pStyle w:val="TableParagraph"/>
+              <w:jc w:val="center"/>
+              <w:rPr>
+                <w:color w:val="000000" w:themeColor="text1"/>
+                <w:sz w:val="18"/>
+                <w:szCs w:val="18"/>
+              </w:rPr>
+            </w:pPr>
+          </w:p>
+        </w:tc>
+        <w:tc>
+          <w:tcPr>
+            <w:tcW w:w="807" w:type="dxa"/>
+          </w:tcPr>
+          <w:p>
+            <w:pPr>
+              <w:pStyle w:val="TableParagraph"/>
+              <w:jc w:val="center"/>
+              <w:rPr>
+                <w:color w:val="000000" w:themeColor="text1"/>
+                <w:sz w:val="18"/>
+                <w:szCs w:val="18"/>
+              </w:rPr>
+            </w:pPr>
+            <w:r>
+              <w:rPr>
+                <w:color w:val="000000" w:themeColor="text1"/>
+                <w:sz w:val="18"/>
+                <w:szCs w:val="18"/>
+              </w:rPr>
+              <w:t>OF</w:t>
             </w:r>
           </w:p>
         </w:tc>
@@ -4450,241 +5782,6 @@
           <w:p>
             <w:pPr>
               <w:pStyle w:val="TableParagraph"/>
-              <w:spacing w:line="234" w:lineRule="exact"/>
-              <w:ind w:right="99"/>
-              <w:jc w:val="right"/>
-              <w:rPr>
-                <w:color w:val="000000" w:themeColor="text1"/>
-                <w:sz w:val="18"/>
-                <w:szCs w:val="18"/>
-              </w:rPr>
-            </w:pPr>
-            <w:r>
-              <w:rPr>
-                <w:color w:val="000000" w:themeColor="text1"/>
-                <w:sz w:val="18"/>
-                <w:szCs w:val="18"/>
-              </w:rPr>
-              <w:t>16</w:t>
-            </w:r>
-          </w:p>
-        </w:tc>
-        <w:tc>
-          <w:tcPr>
-            <w:tcW w:w="2180" w:type="dxa"/>
-          </w:tcPr>
-          <w:p>
-            <w:pPr>
-              <w:pStyle w:val="TableParagraph"/>
-              <w:rPr>
-                <w:color w:val="000000" w:themeColor="text1"/>
-                <w:sz w:val="18"/>
-                <w:szCs w:val="18"/>
-              </w:rPr>
-            </w:pPr>
-            <w:r>
-              <w:rPr>
-                <w:color w:val="000000" w:themeColor="text1"/>
-                <w:sz w:val="18"/>
-                <w:szCs w:val="18"/>
-              </w:rPr>
-              <w:t>MARTINEZ SCOTT</w:t>
-            </w:r>
-          </w:p>
-        </w:tc>
-        <w:tc>
-          <w:tcPr>
-            <w:tcW w:w="1417" w:type="dxa"/>
-          </w:tcPr>
-          <w:p>
-            <w:pPr>
-              <w:pStyle w:val="TableParagraph"/>
-              <w:rPr>
-                <w:color w:val="000000" w:themeColor="text1"/>
-                <w:sz w:val="18"/>
-                <w:szCs w:val="18"/>
-              </w:rPr>
-            </w:pPr>
-            <w:r>
-              <w:rPr>
-                <w:color w:val="000000" w:themeColor="text1"/>
-                <w:sz w:val="18"/>
-                <w:szCs w:val="18"/>
-              </w:rPr>
-              <w:t>Romain</w:t>
-            </w:r>
-          </w:p>
-        </w:tc>
-        <w:tc>
-          <w:tcPr>
-            <w:tcW w:w="834" w:type="dxa"/>
-          </w:tcPr>
-          <w:p>
-            <w:pPr>
-              <w:pStyle w:val="TableParagraph"/>
-              <w:jc w:val="center"/>
-              <w:rPr>
-                <w:color w:val="000000" w:themeColor="text1"/>
-                <w:sz w:val="18"/>
-                <w:szCs w:val="18"/>
-              </w:rPr>
-            </w:pPr>
-          </w:p>
-        </w:tc>
-        <w:tc>
-          <w:tcPr>
-            <w:tcW w:w="1144" w:type="dxa"/>
-          </w:tcPr>
-          <w:p>
-            <w:pPr>
-              <w:pStyle w:val="TableParagraph"/>
-              <w:jc w:val="center"/>
-              <w:rPr>
-                <w:sz w:val="18"/>
-                <w:szCs w:val="18"/>
-              </w:rPr>
-            </w:pPr>
-            <w:r>
-              <w:rPr>
-                <w:sz w:val="18"/>
-                <w:szCs w:val="18"/>
-              </w:rPr>
-              <w:t>13/03/1985</w:t>
-            </w:r>
-          </w:p>
-        </w:tc>
-        <w:tc>
-          <w:tcPr>
-            <w:tcW w:w="1186" w:type="dxa"/>
-          </w:tcPr>
-          <w:p>
-            <w:pPr>
-              <w:pStyle w:val="TableParagraph"/>
-              <w:jc w:val="center"/>
-              <w:rPr>
-                <w:sz w:val="18"/>
-                <w:szCs w:val="18"/>
-              </w:rPr>
-            </w:pPr>
-            <w:r>
-              <w:rPr>
-                <w:sz w:val="18"/>
-                <w:szCs w:val="18"/>
-              </w:rPr>
-              <w:t>026460</w:t>
-            </w:r>
-          </w:p>
-        </w:tc>
-        <w:tc>
-          <w:tcPr>
-            <w:tcW w:w="1138" w:type="dxa"/>
-          </w:tcPr>
-          <w:p>
-            <w:pPr>
-              <w:pStyle w:val="TableParagraph"/>
-              <w:jc w:val="center"/>
-              <w:rPr>
-                <w:color w:val="000000" w:themeColor="text1"/>
-                <w:sz w:val="18"/>
-                <w:szCs w:val="18"/>
-              </w:rPr>
-            </w:pPr>
-            <w:proofErr w:type="spellStart"/>
-            <w:r>
-              <w:rPr>
-                <w:color w:val="000000" w:themeColor="text1"/>
-                <w:sz w:val="18"/>
-                <w:szCs w:val="18"/>
-              </w:rPr>
-              <w:t>Française</w:t>
-            </w:r>
-            <w:proofErr w:type="spellEnd"/>
-          </w:p>
-        </w:tc>
-        <w:tc>
-          <w:tcPr>
-            <w:tcW w:w="705" w:type="dxa"/>
-          </w:tcPr>
-          <w:p>
-            <w:pPr>
-              <w:pStyle w:val="TableParagraph"/>
-              <w:jc w:val="center"/>
-              <w:rPr>
-                <w:color w:val="000000" w:themeColor="text1"/>
-                <w:sz w:val="18"/>
-                <w:szCs w:val="18"/>
-              </w:rPr>
-            </w:pPr>
-            <w:r>
-              <w:rPr>
-                <w:color w:val="000000" w:themeColor="text1"/>
-                <w:sz w:val="18"/>
-                <w:szCs w:val="18"/>
-              </w:rPr>
-              <w:t>25</w:t>
-            </w:r>
-          </w:p>
-        </w:tc>
-        <w:tc>
-          <w:tcPr>
-            <w:tcW w:w="656" w:type="dxa"/>
-          </w:tcPr>
-          <w:p>
-            <w:pPr>
-              <w:pStyle w:val="TableParagraph"/>
-              <w:jc w:val="center"/>
-              <w:rPr>
-                <w:color w:val="000000" w:themeColor="text1"/>
-                <w:sz w:val="18"/>
-                <w:szCs w:val="18"/>
-              </w:rPr>
-            </w:pPr>
-            <w:r>
-              <w:rPr>
-                <w:color w:val="000000" w:themeColor="text1"/>
-                <w:sz w:val="18"/>
-                <w:szCs w:val="18"/>
-              </w:rPr>
-              <w:t>25</w:t>
-            </w:r>
-          </w:p>
-        </w:tc>
-        <w:tc>
-          <w:tcPr>
-            <w:tcW w:w="807" w:type="dxa"/>
-          </w:tcPr>
-          <w:p>
-            <w:pPr>
-              <w:pStyle w:val="TableParagraph"/>
-              <w:jc w:val="center"/>
-              <w:rPr>
-                <w:color w:val="000000" w:themeColor="text1"/>
-                <w:sz w:val="18"/>
-                <w:szCs w:val="18"/>
-              </w:rPr>
-            </w:pPr>
-            <w:r>
-              <w:rPr>
-                <w:color w:val="000000" w:themeColor="text1"/>
-                <w:sz w:val="18"/>
-                <w:szCs w:val="18"/>
-              </w:rPr>
-              <w:t>OF</w:t>
-            </w:r>
-          </w:p>
-        </w:tc>
-      </w:tr>
-      <w:tr>
-        <w:trPr>
-          <w:trHeight w:val="253"/>
-        </w:trPr>
-        <w:tc>
-          <w:tcPr>
-            <w:tcW w:w="519" w:type="dxa"/>
-          </w:tcPr>
-          <w:p>
-            <w:pPr>
-              <w:pStyle w:val="TableParagraph"/>
               <w:spacing w:line="232" w:lineRule="exact"/>
               <w:ind w:right="99"/>
               <w:jc w:val="right"/>
@@ -4700,7 +5797,7 @@
                 <w:sz w:val="18"/>
                 <w:szCs w:val="18"/>
               </w:rPr>
-              <w:t>17</w:t>
+              <w:t>22</w:t>
             </w:r>
           </w:p>
         </w:tc>
@@ -4723,7 +5820,7 @@
                 <w:sz w:val="18"/>
                 <w:szCs w:val="18"/>
               </w:rPr>
-              <w:t>PERDOMO CASTRO</w:t>
+              <w:t>ZOIA</w:t>
             </w:r>
           </w:p>
         </w:tc>
@@ -4746,7 +5843,7 @@
                 <w:sz w:val="18"/>
                 <w:szCs w:val="18"/>
               </w:rPr>
-              <w:t>Alexander José</w:t>
+              <w:t>Benjamin</w:t>
             </w:r>
           </w:p>
         </w:tc>
@@ -4764,14 +5861,6 @@
                 <w:szCs w:val="18"/>
               </w:rPr>
             </w:pPr>
-            <w:r>
-              <w:rPr>
-                <w:color w:val="000000" w:themeColor="text1"/>
-                <w:sz w:val="18"/>
-                <w:szCs w:val="18"/>
-              </w:rPr>
-              <w:t>E</w:t>
-            </w:r>
           </w:p>
         </w:tc>
         <w:tc>
@@ -4792,7 +5881,7 @@
                 <w:sz w:val="18"/>
                 <w:szCs w:val="18"/>
               </w:rPr>
-              <w:t>24/05/1993</w:t>
+              <w:t>14/08/1990</w:t>
             </w:r>
           </w:p>
         </w:tc>
@@ -4814,7 +5903,7 @@
                 <w:sz w:val="18"/>
                 <w:szCs w:val="18"/>
               </w:rPr>
-              <w:t>098538</w:t>
+              <w:t>038899</w:t>
             </w:r>
           </w:p>
         </w:tc>
@@ -4832,16 +5921,14 @@
                 <w:szCs w:val="18"/>
               </w:rPr>
             </w:pPr>
-            <w:proofErr w:type="spellStart"/>
-            <w:r>
-              <w:rPr>
-                <w:color w:val="000000" w:themeColor="text1"/>
-                <w:sz w:val="18"/>
-                <w:szCs w:val="18"/>
-              </w:rPr>
-              <w:t>Vénézuélienne</w:t>
-            </w:r>
-            <w:proofErr w:type="spellEnd"/>
+            <w:r>
+              <w:rPr>
+                <w:color w:val="000000" w:themeColor="text1"/>
+                <w:sz w:val="18"/>
+                <w:szCs w:val="18"/>
+              </w:rPr>
+              <w:t>Française</w:t>
+            </w:r>
           </w:p>
         </w:tc>
         <w:tc>
@@ -4864,7 +5951,7 @@
                 <w:sz w:val="18"/>
                 <w:szCs w:val="18"/>
               </w:rPr>
-              <w:t>6</w:t>
+              <w:t>23</w:t>
             </w:r>
           </w:p>
         </w:tc>
@@ -4888,7 +5975,7 @@
                 <w:sz w:val="18"/>
                 <w:szCs w:val="18"/>
               </w:rPr>
-              <w:t>6</w:t>
+              <w:t>23</w:t>
             </w:r>
           </w:p>
         </w:tc>
@@ -4912,1133 +5999,8 @@
                 <w:sz w:val="18"/>
                 <w:szCs w:val="18"/>
               </w:rPr>
-              <w:t>IF</w:t>
-            </w:r>
-          </w:p>
-        </w:tc>
-      </w:tr>
-      <w:tr>
-        <w:trPr>
-          <w:trHeight w:val="253"/>
-        </w:trPr>
-        <w:tc>
-          <w:tcPr>
-            <w:tcW w:w="519" w:type="dxa"/>
-          </w:tcPr>
-          <w:p>
-            <w:pPr>
-              <w:pStyle w:val="TableParagraph"/>
-              <w:spacing w:before="1" w:line="233" w:lineRule="exact"/>
-              <w:ind w:right="99"/>
-              <w:jc w:val="right"/>
-              <w:rPr>
-                <w:color w:val="000000" w:themeColor="text1"/>
-                <w:sz w:val="18"/>
-                <w:szCs w:val="18"/>
-              </w:rPr>
-            </w:pPr>
-            <w:r>
-              <w:rPr>
-                <w:color w:val="000000" w:themeColor="text1"/>
-                <w:sz w:val="18"/>
-                <w:szCs w:val="18"/>
-              </w:rPr>
-              <w:t>18</w:t>
-            </w:r>
-          </w:p>
-        </w:tc>
-        <w:tc>
-          <w:tcPr>
-            <w:tcW w:w="2180" w:type="dxa"/>
-          </w:tcPr>
-          <w:p>
-            <w:pPr>
-              <w:pStyle w:val="TableParagraph"/>
-              <w:rPr>
-                <w:color w:val="000000" w:themeColor="text1"/>
-                <w:sz w:val="18"/>
-                <w:szCs w:val="18"/>
-              </w:rPr>
-            </w:pPr>
-            <w:r>
-              <w:rPr>
-                <w:color w:val="000000" w:themeColor="text1"/>
-                <w:sz w:val="18"/>
-                <w:szCs w:val="18"/>
-              </w:rPr>
-              <w:t>PEYRICHOU</w:t>
-            </w:r>
-          </w:p>
-        </w:tc>
-        <w:tc>
-          <w:tcPr>
-            <w:tcW w:w="1417" w:type="dxa"/>
-          </w:tcPr>
-          <w:p>
-            <w:pPr>
-              <w:pStyle w:val="TableParagraph"/>
-              <w:rPr>
-                <w:color w:val="000000" w:themeColor="text1"/>
-                <w:sz w:val="18"/>
-                <w:szCs w:val="18"/>
-              </w:rPr>
-            </w:pPr>
-            <w:r>
-              <w:rPr>
-                <w:color w:val="000000" w:themeColor="text1"/>
-                <w:sz w:val="18"/>
-                <w:szCs w:val="18"/>
-              </w:rPr>
-              <w:t>Florian</w:t>
-            </w:r>
-          </w:p>
-        </w:tc>
-        <w:tc>
-          <w:tcPr>
-            <w:tcW w:w="834" w:type="dxa"/>
-          </w:tcPr>
-          <w:p>
-            <w:pPr>
-              <w:pStyle w:val="TableParagraph"/>
-              <w:jc w:val="center"/>
-              <w:rPr>
-                <w:color w:val="000000" w:themeColor="text1"/>
-                <w:sz w:val="18"/>
-                <w:szCs w:val="18"/>
-              </w:rPr>
-            </w:pPr>
-          </w:p>
-        </w:tc>
-        <w:tc>
-          <w:tcPr>
-            <w:tcW w:w="1144" w:type="dxa"/>
-          </w:tcPr>
-          <w:p>
-            <w:pPr>
-              <w:pStyle w:val="TableParagraph"/>
-              <w:jc w:val="center"/>
-              <w:rPr>
-                <w:sz w:val="18"/>
-                <w:szCs w:val="18"/>
-              </w:rPr>
-            </w:pPr>
-            <w:r>
-              <w:rPr>
-                <w:sz w:val="18"/>
-                <w:szCs w:val="18"/>
-              </w:rPr>
-              <w:t>06/11/1985</w:t>
-            </w:r>
-          </w:p>
-        </w:tc>
-        <w:tc>
-          <w:tcPr>
-            <w:tcW w:w="1186" w:type="dxa"/>
-          </w:tcPr>
-          <w:p>
-            <w:pPr>
-              <w:pStyle w:val="TableParagraph"/>
-              <w:jc w:val="center"/>
-              <w:rPr>
-                <w:sz w:val="18"/>
-                <w:szCs w:val="18"/>
-              </w:rPr>
-            </w:pPr>
-            <w:r>
-              <w:rPr>
-                <w:sz w:val="18"/>
-                <w:szCs w:val="18"/>
-              </w:rPr>
-              <w:t>022957</w:t>
-            </w:r>
-          </w:p>
-        </w:tc>
-        <w:tc>
-          <w:tcPr>
-            <w:tcW w:w="1138" w:type="dxa"/>
-          </w:tcPr>
-          <w:p>
-            <w:pPr>
-              <w:pStyle w:val="TableParagraph"/>
-              <w:jc w:val="center"/>
-              <w:rPr>
-                <w:color w:val="000000" w:themeColor="text1"/>
-                <w:sz w:val="18"/>
-                <w:szCs w:val="18"/>
-              </w:rPr>
-            </w:pPr>
-            <w:proofErr w:type="spellStart"/>
-            <w:r>
-              <w:rPr>
-                <w:color w:val="000000" w:themeColor="text1"/>
-                <w:sz w:val="18"/>
-                <w:szCs w:val="18"/>
-              </w:rPr>
-              <w:t>Française</w:t>
-            </w:r>
-            <w:proofErr w:type="spellEnd"/>
-          </w:p>
-        </w:tc>
-        <w:tc>
-          <w:tcPr>
-            <w:tcW w:w="705" w:type="dxa"/>
-          </w:tcPr>
-          <w:p>
-            <w:pPr>
-              <w:pStyle w:val="TableParagraph"/>
-              <w:jc w:val="center"/>
-              <w:rPr>
-                <w:color w:val="000000" w:themeColor="text1"/>
-                <w:sz w:val="18"/>
-                <w:szCs w:val="18"/>
-              </w:rPr>
-            </w:pPr>
-            <w:r>
-              <w:rPr>
-                <w:color w:val="000000" w:themeColor="text1"/>
-                <w:sz w:val="18"/>
-                <w:szCs w:val="18"/>
-              </w:rPr>
-              <w:t>55</w:t>
-            </w:r>
-          </w:p>
-        </w:tc>
-        <w:tc>
-          <w:tcPr>
-            <w:tcW w:w="656" w:type="dxa"/>
-          </w:tcPr>
-          <w:p>
-            <w:pPr>
-              <w:pStyle w:val="TableParagraph"/>
-              <w:jc w:val="center"/>
-              <w:rPr>
-                <w:color w:val="000000" w:themeColor="text1"/>
-                <w:sz w:val="18"/>
-                <w:szCs w:val="18"/>
-              </w:rPr>
-            </w:pPr>
-            <w:r>
-              <w:rPr>
-                <w:color w:val="000000" w:themeColor="text1"/>
-                <w:sz w:val="18"/>
-                <w:szCs w:val="18"/>
-              </w:rPr>
-              <w:t>55</w:t>
-            </w:r>
-          </w:p>
-        </w:tc>
-        <w:tc>
-          <w:tcPr>
-            <w:tcW w:w="807" w:type="dxa"/>
-          </w:tcPr>
-          <w:p>
-            <w:pPr>
-              <w:pStyle w:val="TableParagraph"/>
-              <w:jc w:val="center"/>
-              <w:rPr>
-                <w:color w:val="000000" w:themeColor="text1"/>
-                <w:sz w:val="18"/>
-                <w:szCs w:val="18"/>
-              </w:rPr>
-            </w:pPr>
-            <w:r>
-              <w:rPr>
-                <w:color w:val="000000" w:themeColor="text1"/>
-                <w:sz w:val="18"/>
-                <w:szCs w:val="18"/>
-              </w:rPr>
-              <w:t>IF</w:t>
-            </w:r>
-          </w:p>
-        </w:tc>
-      </w:tr>
-      <w:tr>
-        <w:trPr>
-          <w:trHeight w:val="252"/>
-        </w:trPr>
-        <w:tc>
-          <w:tcPr>
-            <w:tcW w:w="519" w:type="dxa"/>
-          </w:tcPr>
-          <w:p>
-            <w:pPr>
-              <w:pStyle w:val="TableParagraph"/>
-              <w:spacing w:line="234" w:lineRule="exact"/>
-              <w:ind w:right="99"/>
-              <w:jc w:val="right"/>
-              <w:rPr>
-                <w:color w:val="000000" w:themeColor="text1"/>
-                <w:sz w:val="18"/>
-                <w:szCs w:val="18"/>
-              </w:rPr>
-            </w:pPr>
-            <w:r>
-              <w:rPr>
-                <w:color w:val="000000" w:themeColor="text1"/>
-                <w:sz w:val="18"/>
-                <w:szCs w:val="18"/>
-              </w:rPr>
-              <w:t>19</w:t>
-            </w:r>
-          </w:p>
-        </w:tc>
-        <w:tc>
-          <w:tcPr>
-            <w:tcW w:w="2180" w:type="dxa"/>
-          </w:tcPr>
-          <w:p>
-            <w:pPr>
-              <w:pStyle w:val="TableParagraph"/>
-              <w:rPr>
-                <w:color w:val="000000" w:themeColor="text1"/>
-                <w:sz w:val="18"/>
-                <w:szCs w:val="18"/>
-              </w:rPr>
-            </w:pPr>
-            <w:r>
-              <w:rPr>
-                <w:color w:val="000000" w:themeColor="text1"/>
-                <w:sz w:val="18"/>
-                <w:szCs w:val="18"/>
-              </w:rPr>
-              <w:t>RIVERA</w:t>
-            </w:r>
-          </w:p>
-        </w:tc>
-        <w:tc>
-          <w:tcPr>
-            <w:tcW w:w="1417" w:type="dxa"/>
-          </w:tcPr>
-          <w:p>
-            <w:pPr>
-              <w:pStyle w:val="TableParagraph"/>
-              <w:rPr>
-                <w:color w:val="000000" w:themeColor="text1"/>
-                <w:sz w:val="18"/>
-                <w:szCs w:val="18"/>
-              </w:rPr>
-            </w:pPr>
-            <w:r>
-              <w:rPr>
-                <w:color w:val="000000" w:themeColor="text1"/>
-                <w:sz w:val="18"/>
-                <w:szCs w:val="18"/>
-              </w:rPr>
-              <w:t>Joe Anthony</w:t>
-            </w:r>
-          </w:p>
-        </w:tc>
-        <w:tc>
-          <w:tcPr>
-            <w:tcW w:w="834" w:type="dxa"/>
-          </w:tcPr>
-          <w:p>
-            <w:pPr>
-              <w:pStyle w:val="TableParagraph"/>
-              <w:jc w:val="center"/>
-              <w:rPr>
-                <w:color w:val="000000" w:themeColor="text1"/>
-                <w:sz w:val="18"/>
-                <w:szCs w:val="18"/>
-              </w:rPr>
-            </w:pPr>
-            <w:r>
-              <w:rPr>
-                <w:color w:val="000000" w:themeColor="text1"/>
-                <w:sz w:val="18"/>
-                <w:szCs w:val="18"/>
-              </w:rPr>
-              <w:t>E</w:t>
-            </w:r>
-          </w:p>
-        </w:tc>
-        <w:tc>
-          <w:tcPr>
-            <w:tcW w:w="1144" w:type="dxa"/>
-          </w:tcPr>
-          <w:p>
-            <w:pPr>
-              <w:pStyle w:val="TableParagraph"/>
-              <w:jc w:val="center"/>
-              <w:rPr>
-                <w:sz w:val="18"/>
-                <w:szCs w:val="18"/>
-              </w:rPr>
-            </w:pPr>
-            <w:r>
-              <w:rPr>
-                <w:sz w:val="18"/>
-                <w:szCs w:val="18"/>
-              </w:rPr>
-              <w:t>06/01/1994</w:t>
-            </w:r>
-          </w:p>
-        </w:tc>
-        <w:tc>
-          <w:tcPr>
-            <w:tcW w:w="1186" w:type="dxa"/>
-          </w:tcPr>
-          <w:p>
-            <w:pPr>
-              <w:pStyle w:val="TableParagraph"/>
-              <w:jc w:val="center"/>
-              <w:rPr>
-                <w:sz w:val="18"/>
-                <w:szCs w:val="18"/>
-              </w:rPr>
-            </w:pPr>
-            <w:r>
-              <w:rPr>
-                <w:sz w:val="18"/>
-                <w:szCs w:val="18"/>
-              </w:rPr>
-              <w:t>110072</w:t>
-            </w:r>
-          </w:p>
-        </w:tc>
-        <w:tc>
-          <w:tcPr>
-            <w:tcW w:w="1138" w:type="dxa"/>
-          </w:tcPr>
-          <w:p>
-            <w:pPr>
-              <w:pStyle w:val="TableParagraph"/>
-              <w:jc w:val="center"/>
-              <w:rPr>
-                <w:color w:val="000000" w:themeColor="text1"/>
-                <w:sz w:val="18"/>
-                <w:szCs w:val="18"/>
-              </w:rPr>
-            </w:pPr>
-            <w:proofErr w:type="spellStart"/>
-            <w:r>
-              <w:rPr>
-                <w:color w:val="000000" w:themeColor="text1"/>
-                <w:sz w:val="18"/>
-                <w:szCs w:val="18"/>
-              </w:rPr>
-              <w:t>Américaine</w:t>
-            </w:r>
-            <w:proofErr w:type="spellEnd"/>
-          </w:p>
-        </w:tc>
-        <w:tc>
-          <w:tcPr>
-            <w:tcW w:w="705" w:type="dxa"/>
-          </w:tcPr>
-          <w:p>
-            <w:pPr>
-              <w:pStyle w:val="TableParagraph"/>
-              <w:jc w:val="center"/>
-              <w:rPr>
-                <w:color w:val="000000" w:themeColor="text1"/>
-                <w:sz w:val="18"/>
-                <w:szCs w:val="18"/>
-              </w:rPr>
-            </w:pPr>
-            <w:r>
-              <w:rPr>
-                <w:color w:val="000000" w:themeColor="text1"/>
-                <w:sz w:val="18"/>
-                <w:szCs w:val="18"/>
-              </w:rPr>
-              <w:t>32</w:t>
-            </w:r>
-          </w:p>
-        </w:tc>
-        <w:tc>
-          <w:tcPr>
-            <w:tcW w:w="656" w:type="dxa"/>
-          </w:tcPr>
-          <w:p>
-            <w:pPr>
-              <w:pStyle w:val="TableParagraph"/>
-              <w:jc w:val="center"/>
-              <w:rPr>
-                <w:color w:val="000000" w:themeColor="text1"/>
-                <w:sz w:val="18"/>
-                <w:szCs w:val="18"/>
-              </w:rPr>
-            </w:pPr>
-            <w:r>
-              <w:rPr>
-                <w:color w:val="000000" w:themeColor="text1"/>
-                <w:sz w:val="18"/>
-                <w:szCs w:val="18"/>
-              </w:rPr>
-              <w:t>32</w:t>
-            </w:r>
-          </w:p>
-        </w:tc>
-        <w:tc>
-          <w:tcPr>
-            <w:tcW w:w="807" w:type="dxa"/>
-          </w:tcPr>
-          <w:p>
-            <w:pPr>
-              <w:pStyle w:val="TableParagraph"/>
-              <w:jc w:val="center"/>
-              <w:rPr>
-                <w:color w:val="000000" w:themeColor="text1"/>
-                <w:sz w:val="18"/>
-                <w:szCs w:val="18"/>
-              </w:rPr>
-            </w:pPr>
-            <w:r>
-              <w:rPr>
-                <w:color w:val="000000" w:themeColor="text1"/>
-                <w:sz w:val="18"/>
-                <w:szCs w:val="18"/>
-              </w:rPr>
-              <w:t>L</w:t>
-            </w:r>
-          </w:p>
-        </w:tc>
-      </w:tr>
-      <w:tr>
-        <w:trPr>
-          <w:trHeight w:val="253"/>
-        </w:trPr>
-        <w:tc>
-          <w:tcPr>
-            <w:tcW w:w="519" w:type="dxa"/>
-          </w:tcPr>
-          <w:p>
-            <w:pPr>
-              <w:pStyle w:val="TableParagraph"/>
-              <w:spacing w:line="232" w:lineRule="exact"/>
-              <w:ind w:right="99"/>
-              <w:jc w:val="right"/>
-              <w:rPr>
-                <w:color w:val="000000" w:themeColor="text1"/>
-                <w:sz w:val="18"/>
-                <w:szCs w:val="18"/>
-              </w:rPr>
-            </w:pPr>
-            <w:r>
-              <w:rPr>
-                <w:color w:val="000000" w:themeColor="text1"/>
-                <w:sz w:val="18"/>
-                <w:szCs w:val="18"/>
-              </w:rPr>
-              <w:t>20</w:t>
-            </w:r>
-          </w:p>
-        </w:tc>
-        <w:tc>
-          <w:tcPr>
-            <w:tcW w:w="2180" w:type="dxa"/>
-          </w:tcPr>
-          <w:p>
-            <w:pPr>
-              <w:pStyle w:val="TableParagraph"/>
-              <w:rPr>
-                <w:color w:val="000000" w:themeColor="text1"/>
-                <w:sz w:val="18"/>
-                <w:szCs w:val="18"/>
-              </w:rPr>
-            </w:pPr>
-            <w:r>
-              <w:rPr>
-                <w:color w:val="000000" w:themeColor="text1"/>
-                <w:sz w:val="18"/>
-                <w:szCs w:val="18"/>
-              </w:rPr>
-              <w:t>TOWNSEND</w:t>
-            </w:r>
-          </w:p>
-        </w:tc>
-        <w:tc>
-          <w:tcPr>
-            <w:tcW w:w="1417" w:type="dxa"/>
-          </w:tcPr>
-          <w:p>
-            <w:pPr>
-              <w:pStyle w:val="TableParagraph"/>
-              <w:rPr>
-                <w:color w:val="000000" w:themeColor="text1"/>
-                <w:sz w:val="18"/>
-                <w:szCs w:val="18"/>
-              </w:rPr>
-            </w:pPr>
-            <w:r>
-              <w:rPr>
-                <w:color w:val="000000" w:themeColor="text1"/>
-                <w:sz w:val="18"/>
-                <w:szCs w:val="18"/>
-              </w:rPr>
-              <w:t>Ian</w:t>
-            </w:r>
-          </w:p>
-        </w:tc>
-        <w:tc>
-          <w:tcPr>
-            <w:tcW w:w="834" w:type="dxa"/>
-          </w:tcPr>
-          <w:p>
-            <w:pPr>
-              <w:pStyle w:val="TableParagraph"/>
-              <w:jc w:val="center"/>
-              <w:rPr>
-                <w:color w:val="000000" w:themeColor="text1"/>
-                <w:sz w:val="18"/>
-                <w:szCs w:val="18"/>
-              </w:rPr>
-            </w:pPr>
-            <w:r>
-              <w:rPr>
-                <w:color w:val="000000" w:themeColor="text1"/>
-                <w:sz w:val="18"/>
-                <w:szCs w:val="18"/>
-              </w:rPr>
-              <w:t>EU</w:t>
-            </w:r>
-          </w:p>
-        </w:tc>
-        <w:tc>
-          <w:tcPr>
-            <w:tcW w:w="1144" w:type="dxa"/>
-          </w:tcPr>
-          <w:p>
-            <w:pPr>
-              <w:pStyle w:val="TableParagraph"/>
-              <w:jc w:val="center"/>
-              <w:rPr>
-                <w:sz w:val="18"/>
-                <w:szCs w:val="18"/>
-              </w:rPr>
-            </w:pPr>
-            <w:r>
-              <w:rPr>
-                <w:sz w:val="18"/>
-                <w:szCs w:val="18"/>
-              </w:rPr>
-              <w:t>14/05/1993</w:t>
-            </w:r>
-          </w:p>
-        </w:tc>
-        <w:tc>
-          <w:tcPr>
-            <w:tcW w:w="1186" w:type="dxa"/>
-          </w:tcPr>
-          <w:p>
-            <w:pPr>
-              <w:pStyle w:val="TableParagraph"/>
-              <w:jc w:val="center"/>
-              <w:rPr>
-                <w:sz w:val="18"/>
-                <w:szCs w:val="18"/>
-              </w:rPr>
-            </w:pPr>
-            <w:r>
-              <w:rPr>
-                <w:sz w:val="18"/>
-                <w:szCs w:val="18"/>
-              </w:rPr>
-              <w:t>110547</w:t>
-            </w:r>
-          </w:p>
-        </w:tc>
-        <w:tc>
-          <w:tcPr>
-            <w:tcW w:w="1138" w:type="dxa"/>
-          </w:tcPr>
-          <w:p>
-            <w:pPr>
-              <w:pStyle w:val="TableParagraph"/>
-              <w:jc w:val="center"/>
-              <w:rPr>
-                <w:color w:val="000000" w:themeColor="text1"/>
-                <w:sz w:val="18"/>
-                <w:szCs w:val="18"/>
-              </w:rPr>
-            </w:pPr>
-            <w:proofErr w:type="spellStart"/>
-            <w:r>
-              <w:rPr>
-                <w:color w:val="000000" w:themeColor="text1"/>
-                <w:sz w:val="18"/>
-                <w:szCs w:val="18"/>
-              </w:rPr>
-              <w:t>Britannique</w:t>
-            </w:r>
-            <w:proofErr w:type="spellEnd"/>
-          </w:p>
-        </w:tc>
-        <w:tc>
-          <w:tcPr>
-            <w:tcW w:w="705" w:type="dxa"/>
-          </w:tcPr>
-          <w:p>
-            <w:pPr>
-              <w:pStyle w:val="TableParagraph"/>
-              <w:jc w:val="center"/>
-              <w:rPr>
-                <w:color w:val="000000" w:themeColor="text1"/>
-                <w:sz w:val="18"/>
-                <w:szCs w:val="18"/>
-              </w:rPr>
-            </w:pPr>
-            <w:r>
-              <w:rPr>
-                <w:color w:val="000000" w:themeColor="text1"/>
-                <w:sz w:val="18"/>
-                <w:szCs w:val="18"/>
-              </w:rPr>
-              <w:t>18</w:t>
-            </w:r>
-          </w:p>
-        </w:tc>
-        <w:tc>
-          <w:tcPr>
-            <w:tcW w:w="656" w:type="dxa"/>
-          </w:tcPr>
-          <w:p>
-            <w:pPr>
-              <w:pStyle w:val="TableParagraph"/>
-              <w:jc w:val="center"/>
-              <w:rPr>
-                <w:color w:val="000000" w:themeColor="text1"/>
-                <w:sz w:val="18"/>
-                <w:szCs w:val="18"/>
-              </w:rPr>
-            </w:pPr>
-            <w:r>
-              <w:rPr>
-                <w:color w:val="000000" w:themeColor="text1"/>
-                <w:sz w:val="18"/>
-                <w:szCs w:val="18"/>
-              </w:rPr>
-              <w:t>18</w:t>
-            </w:r>
-          </w:p>
-        </w:tc>
-        <w:tc>
-          <w:tcPr>
-            <w:tcW w:w="807" w:type="dxa"/>
-          </w:tcPr>
-          <w:p>
-            <w:pPr>
-              <w:pStyle w:val="TableParagraph"/>
-              <w:jc w:val="center"/>
-              <w:rPr>
-                <w:color w:val="000000" w:themeColor="text1"/>
-                <w:sz w:val="18"/>
-                <w:szCs w:val="18"/>
-              </w:rPr>
-            </w:pPr>
-            <w:r>
-              <w:rPr>
-                <w:color w:val="000000" w:themeColor="text1"/>
-                <w:sz w:val="18"/>
-                <w:szCs w:val="18"/>
-              </w:rPr>
               <w:t>OF</w:t>
             </w:r>
-          </w:p>
-        </w:tc>
-      </w:tr>
-      <w:tr>
-        <w:trPr>
-          <w:trHeight w:val="251"/>
-        </w:trPr>
-        <w:tc>
-          <w:tcPr>
-            <w:tcW w:w="519" w:type="dxa"/>
-          </w:tcPr>
-          <w:p>
-            <w:pPr>
-              <w:pStyle w:val="TableParagraph"/>
-              <w:spacing w:line="234" w:lineRule="exact"/>
-              <w:ind w:right="99"/>
-              <w:jc w:val="right"/>
-              <w:rPr>
-                <w:color w:val="000000" w:themeColor="text1"/>
-                <w:sz w:val="18"/>
-                <w:szCs w:val="18"/>
-              </w:rPr>
-            </w:pPr>
-            <w:r>
-              <w:rPr>
-                <w:color w:val="000000" w:themeColor="text1"/>
-                <w:sz w:val="18"/>
-                <w:szCs w:val="18"/>
-              </w:rPr>
-              <w:t>21</w:t>
-            </w:r>
-          </w:p>
-        </w:tc>
-        <w:tc>
-          <w:tcPr>
-            <w:tcW w:w="2180" w:type="dxa"/>
-          </w:tcPr>
-          <w:p>
-            <w:pPr>
-              <w:pStyle w:val="TableParagraph"/>
-              <w:rPr>
-                <w:color w:val="000000" w:themeColor="text1"/>
-                <w:sz w:val="18"/>
-                <w:szCs w:val="18"/>
-              </w:rPr>
-            </w:pPr>
-            <w:r>
-              <w:rPr>
-                <w:color w:val="000000" w:themeColor="text1"/>
-                <w:sz w:val="18"/>
-                <w:szCs w:val="18"/>
-              </w:rPr>
-              <w:t>ZOIA</w:t>
-            </w:r>
-          </w:p>
-        </w:tc>
-        <w:tc>
-          <w:tcPr>
-            <w:tcW w:w="1417" w:type="dxa"/>
-          </w:tcPr>
-          <w:p>
-            <w:pPr>
-              <w:pStyle w:val="TableParagraph"/>
-              <w:rPr>
-                <w:color w:val="000000" w:themeColor="text1"/>
-                <w:sz w:val="18"/>
-                <w:szCs w:val="18"/>
-              </w:rPr>
-            </w:pPr>
-            <w:r>
-              <w:rPr>
-                <w:color w:val="000000" w:themeColor="text1"/>
-                <w:sz w:val="18"/>
-                <w:szCs w:val="18"/>
-              </w:rPr>
-              <w:t>Benjamin</w:t>
-            </w:r>
-          </w:p>
-        </w:tc>
-        <w:tc>
-          <w:tcPr>
-            <w:tcW w:w="834" w:type="dxa"/>
-          </w:tcPr>
-          <w:p>
-            <w:pPr>
-              <w:pStyle w:val="TableParagraph"/>
-              <w:jc w:val="center"/>
-              <w:rPr>
-                <w:color w:val="000000" w:themeColor="text1"/>
-                <w:sz w:val="18"/>
-                <w:szCs w:val="18"/>
-              </w:rPr>
-            </w:pPr>
-          </w:p>
-        </w:tc>
-        <w:tc>
-          <w:tcPr>
-            <w:tcW w:w="1144" w:type="dxa"/>
-          </w:tcPr>
-          <w:p>
-            <w:pPr>
-              <w:pStyle w:val="TableParagraph"/>
-              <w:jc w:val="center"/>
-              <w:rPr>
-                <w:sz w:val="18"/>
-                <w:szCs w:val="18"/>
-              </w:rPr>
-            </w:pPr>
-            <w:r>
-              <w:rPr>
-                <w:sz w:val="18"/>
-                <w:szCs w:val="18"/>
-              </w:rPr>
-              <w:t>14/08/1990</w:t>
-            </w:r>
-          </w:p>
-        </w:tc>
-        <w:tc>
-          <w:tcPr>
-            <w:tcW w:w="1186" w:type="dxa"/>
-          </w:tcPr>
-          <w:p>
-            <w:pPr>
-              <w:pStyle w:val="TableParagraph"/>
-              <w:jc w:val="center"/>
-              <w:rPr>
-                <w:sz w:val="18"/>
-                <w:szCs w:val="18"/>
-              </w:rPr>
-            </w:pPr>
-            <w:r>
-              <w:rPr>
-                <w:sz w:val="18"/>
-                <w:szCs w:val="18"/>
-              </w:rPr>
-              <w:t>038899</w:t>
-            </w:r>
-          </w:p>
-        </w:tc>
-        <w:tc>
-          <w:tcPr>
-            <w:tcW w:w="1138" w:type="dxa"/>
-          </w:tcPr>
-          <w:p>
-            <w:pPr>
-              <w:pStyle w:val="TableParagraph"/>
-              <w:jc w:val="center"/>
-              <w:rPr>
-                <w:color w:val="000000" w:themeColor="text1"/>
-                <w:sz w:val="18"/>
-                <w:szCs w:val="18"/>
-              </w:rPr>
-            </w:pPr>
-            <w:proofErr w:type="spellStart"/>
-            <w:r>
-              <w:rPr>
-                <w:color w:val="000000" w:themeColor="text1"/>
-                <w:sz w:val="18"/>
-                <w:szCs w:val="18"/>
-              </w:rPr>
-              <w:t>Française</w:t>
-            </w:r>
-            <w:proofErr w:type="spellEnd"/>
-          </w:p>
-        </w:tc>
-        <w:tc>
-          <w:tcPr>
-            <w:tcW w:w="705" w:type="dxa"/>
-          </w:tcPr>
-          <w:p>
-            <w:pPr>
-              <w:pStyle w:val="TableParagraph"/>
-              <w:jc w:val="center"/>
-              <w:rPr>
-                <w:color w:val="000000" w:themeColor="text1"/>
-                <w:sz w:val="18"/>
-                <w:szCs w:val="18"/>
-              </w:rPr>
-            </w:pPr>
-            <w:r>
-              <w:rPr>
-                <w:color w:val="000000" w:themeColor="text1"/>
-                <w:sz w:val="18"/>
-                <w:szCs w:val="18"/>
-              </w:rPr>
-              <w:t>23</w:t>
-            </w:r>
-          </w:p>
-        </w:tc>
-        <w:tc>
-          <w:tcPr>
-            <w:tcW w:w="656" w:type="dxa"/>
-          </w:tcPr>
-          <w:p>
-            <w:pPr>
-              <w:pStyle w:val="TableParagraph"/>
-              <w:jc w:val="center"/>
-              <w:rPr>
-                <w:color w:val="000000" w:themeColor="text1"/>
-                <w:sz w:val="18"/>
-                <w:szCs w:val="18"/>
-              </w:rPr>
-            </w:pPr>
-            <w:r>
-              <w:rPr>
-                <w:color w:val="000000" w:themeColor="text1"/>
-                <w:sz w:val="18"/>
-                <w:szCs w:val="18"/>
-              </w:rPr>
-              <w:t>23</w:t>
-            </w:r>
-          </w:p>
-        </w:tc>
-        <w:tc>
-          <w:tcPr>
-            <w:tcW w:w="807" w:type="dxa"/>
-          </w:tcPr>
-          <w:p>
-            <w:pPr>
-              <w:pStyle w:val="TableParagraph"/>
-              <w:jc w:val="center"/>
-              <w:rPr>
-                <w:color w:val="000000" w:themeColor="text1"/>
-                <w:sz w:val="18"/>
-                <w:szCs w:val="18"/>
-              </w:rPr>
-            </w:pPr>
-            <w:r>
-              <w:rPr>
-                <w:color w:val="000000" w:themeColor="text1"/>
-                <w:sz w:val="18"/>
-                <w:szCs w:val="18"/>
-              </w:rPr>
-              <w:t>OF</w:t>
-            </w:r>
-          </w:p>
-        </w:tc>
-      </w:tr>
-      <w:tr>
-        <w:trPr>
-          <w:trHeight w:val="251"/>
-        </w:trPr>
-        <w:tc>
-          <w:tcPr>
-            <w:tcW w:w="519" w:type="dxa"/>
-          </w:tcPr>
-          <w:p>
-            <w:pPr>
-              <w:pStyle w:val="TableParagraph"/>
-              <w:spacing w:line="232" w:lineRule="exact"/>
-              <w:ind w:right="99"/>
-              <w:jc w:val="right"/>
-              <w:rPr>
-                <w:sz w:val="18"/>
-                <w:szCs w:val="18"/>
-              </w:rPr>
-            </w:pPr>
-            <w:r>
-              <w:rPr>
-                <w:sz w:val="18"/>
-                <w:szCs w:val="18"/>
-              </w:rPr>
-              <w:t>22</w:t>
-            </w:r>
-          </w:p>
-        </w:tc>
-        <w:tc>
-          <w:tcPr>
-            <w:tcW w:w="2180" w:type="dxa"/>
-          </w:tcPr>
-          <w:p>
-            <w:pPr>
-              <w:pStyle w:val="TableParagraph"/>
-              <w:rPr>
-                <w:color w:val="000000" w:themeColor="text1"/>
-                <w:sz w:val="18"/>
-                <w:szCs w:val="18"/>
-              </w:rPr>
-            </w:pPr>
-          </w:p>
-        </w:tc>
-        <w:tc>
-          <w:tcPr>
-            <w:tcW w:w="1417" w:type="dxa"/>
-          </w:tcPr>
-          <w:p>
-            <w:pPr>
-              <w:pStyle w:val="TableParagraph"/>
-              <w:rPr>
-                <w:color w:val="000000" w:themeColor="text1"/>
-                <w:sz w:val="18"/>
-                <w:szCs w:val="18"/>
-              </w:rPr>
-            </w:pPr>
-          </w:p>
-        </w:tc>
-        <w:tc>
-          <w:tcPr>
-            <w:tcW w:w="834" w:type="dxa"/>
-          </w:tcPr>
-          <w:p>
-            <w:pPr>
-              <w:pStyle w:val="TableParagraph"/>
-              <w:jc w:val="center"/>
-              <w:rPr>
-                <w:color w:val="000000" w:themeColor="text1"/>
-                <w:sz w:val="18"/>
-                <w:szCs w:val="18"/>
-              </w:rPr>
-            </w:pPr>
-          </w:p>
-        </w:tc>
-        <w:tc>
-          <w:tcPr>
-            <w:tcW w:w="1144" w:type="dxa"/>
-          </w:tcPr>
-          <w:p>
-            <w:pPr>
-              <w:pStyle w:val="TableParagraph"/>
-              <w:jc w:val="center"/>
-              <w:rPr>
-                <w:sz w:val="18"/>
-                <w:szCs w:val="18"/>
-              </w:rPr>
-            </w:pPr>
-          </w:p>
-        </w:tc>
-        <w:tc>
-          <w:tcPr>
-            <w:tcW w:w="1186" w:type="dxa"/>
-          </w:tcPr>
-          <w:p>
-            <w:pPr>
-              <w:pStyle w:val="TableParagraph"/>
-              <w:jc w:val="center"/>
-              <w:rPr>
-                <w:sz w:val="18"/>
-                <w:szCs w:val="18"/>
-              </w:rPr>
-            </w:pPr>
-          </w:p>
-        </w:tc>
-        <w:tc>
-          <w:tcPr>
-            <w:tcW w:w="1138" w:type="dxa"/>
-          </w:tcPr>
-          <w:p>
-            <w:pPr>
-              <w:pStyle w:val="TableParagraph"/>
-              <w:jc w:val="center"/>
-              <w:rPr>
-                <w:color w:val="000000" w:themeColor="text1"/>
-                <w:sz w:val="18"/>
-                <w:szCs w:val="18"/>
-              </w:rPr>
-            </w:pPr>
-          </w:p>
-        </w:tc>
-        <w:tc>
-          <w:tcPr>
-            <w:tcW w:w="705" w:type="dxa"/>
-          </w:tcPr>
-          <w:p>
-            <w:pPr>
-              <w:pStyle w:val="TableParagraph"/>
-              <w:jc w:val="center"/>
-              <w:rPr>
-                <w:color w:val="000000" w:themeColor="text1"/>
-                <w:sz w:val="18"/>
-                <w:szCs w:val="18"/>
-              </w:rPr>
-            </w:pPr>
-          </w:p>
-        </w:tc>
-        <w:tc>
-          <w:tcPr>
-            <w:tcW w:w="656" w:type="dxa"/>
-          </w:tcPr>
-          <w:p>
-            <w:pPr>
-              <w:pStyle w:val="TableParagraph"/>
-              <w:jc w:val="center"/>
-              <w:rPr>
-                <w:color w:val="000000" w:themeColor="text1"/>
-                <w:sz w:val="18"/>
-                <w:szCs w:val="18"/>
-              </w:rPr>
-            </w:pPr>
-          </w:p>
-        </w:tc>
-        <w:tc>
-          <w:tcPr>
-            <w:tcW w:w="807" w:type="dxa"/>
-          </w:tcPr>
-          <w:p>
-            <w:pPr>
-              <w:pStyle w:val="TableParagraph"/>
-              <w:jc w:val="center"/>
-              <w:rPr>
-                <w:color w:val="000000" w:themeColor="text1"/>
-                <w:sz w:val="18"/>
-                <w:szCs w:val="18"/>
-              </w:rPr>
-            </w:pPr>
           </w:p>
         </w:tc>
       </w:tr>
@@ -6060,25 +6022,7 @@
           <w:b/>
           <w:sz w:val="28"/>
         </w:rPr>
-        <w:t xml:space="preserve">Challenge de France </w:t>
-      </w:r>
-      <w:proofErr w:type="spellStart"/>
-      <w:r>
-        <w:rPr>
-          <w:rFonts w:ascii="Times New Roman" w:hAnsi="Times New Roman" w:cs="Times New Roman"/>
-          <w:b/>
-          <w:sz w:val="28"/>
-        </w:rPr>
-        <w:t>Roster</w:t>
-      </w:r>
-      <w:proofErr w:type="spellEnd"/>
-      <w:r>
-        <w:rPr>
-          <w:rFonts w:ascii="Times New Roman" w:hAnsi="Times New Roman" w:cs="Times New Roman"/>
-          <w:b/>
-          <w:sz w:val="28"/>
-        </w:rPr>
-        <w:t xml:space="preserve"> définitif (22 joueurs maximum)</w:t>
+        <w:t>Challenge de France Roster définitif (22 joueurs maximum)</w:t>
       </w:r>
     </w:p>
     <w:p>
@@ -6116,24 +6060,13 @@
         </w:rPr>
         <w:t xml:space="preserve"> </w:t>
       </w:r>
-      <w:bookmarkStart w:id="0" w:name="_GoBack"/>
-      <w:proofErr w:type="spellStart"/>
       <w:r>
         <w:rPr>
           <w:rFonts w:ascii="Times New Roman" w:hAnsi="Times New Roman" w:cs="Times New Roman"/>
           <w:sz w:val="28"/>
         </w:rPr>
-        <w:t>Baseball</w:t>
+        <w:t>Baseball Club des Templiers de Sénart – Grand Paris Sud</w:t>
       </w:r>
-      <w:proofErr w:type="spellEnd"/>
-      <w:r>
-        <w:rPr>
-          <w:rFonts w:ascii="Times New Roman" w:hAnsi="Times New Roman" w:cs="Times New Roman"/>
-          <w:sz w:val="28"/>
-        </w:rPr>
-        <w:t xml:space="preserve"> Club des Templiers de Sénart – Grand Paris Sud</w:t>
-      </w:r>
-      <w:bookmarkEnd w:id="0"/>
     </w:p>
     <w:p>
       <w:pPr>
@@ -6643,7 +6576,6 @@
                 <w:szCs w:val="18"/>
               </w:rPr>
             </w:pPr>
-            <w:proofErr w:type="spellStart"/>
             <w:r>
               <w:rPr>
                 <w:color w:val="000000" w:themeColor="text1"/>
@@ -6652,7 +6584,6 @@
               </w:rPr>
               <w:t>Française</w:t>
             </w:r>
-            <w:proofErr w:type="spellEnd"/>
           </w:p>
         </w:tc>
         <w:tc>
@@ -6812,7 +6743,6 @@
                 <w:szCs w:val="18"/>
               </w:rPr>
             </w:pPr>
-            <w:proofErr w:type="spellStart"/>
             <w:r>
               <w:rPr>
                 <w:color w:val="000000" w:themeColor="text1"/>
@@ -6821,7 +6751,6 @@
               </w:rPr>
               <w:t>Française</w:t>
             </w:r>
-            <w:proofErr w:type="spellEnd"/>
           </w:p>
         </w:tc>
         <w:tc>
@@ -6981,7 +6910,6 @@
                 <w:szCs w:val="18"/>
               </w:rPr>
             </w:pPr>
-            <w:proofErr w:type="spellStart"/>
             <w:r>
               <w:rPr>
                 <w:color w:val="000000" w:themeColor="text1"/>
@@ -6990,7 +6918,6 @@
               </w:rPr>
               <w:t>Française</w:t>
             </w:r>
-            <w:proofErr w:type="spellEnd"/>
           </w:p>
         </w:tc>
         <w:tc>
@@ -7006,13 +6933,6 @@
                 <w:szCs w:val="18"/>
               </w:rPr>
             </w:pPr>
-            <w:r>
-              <w:rPr>
-                <w:sz w:val="18"/>
-                <w:szCs w:val="18"/>
-              </w:rPr>
-              <w:t>11</w:t>
-            </w:r>
           </w:p>
         </w:tc>
         <w:tc>
@@ -7028,13 +6948,6 @@
                 <w:szCs w:val="18"/>
               </w:rPr>
             </w:pPr>
-            <w:r>
-              <w:rPr>
-                <w:sz w:val="18"/>
-                <w:szCs w:val="18"/>
-              </w:rPr>
-              <w:t>11</w:t>
-            </w:r>
           </w:p>
         </w:tc>
         <w:tc>
@@ -7150,7 +7063,6 @@
                 <w:szCs w:val="18"/>
               </w:rPr>
             </w:pPr>
-            <w:proofErr w:type="spellStart"/>
             <w:r>
               <w:rPr>
                 <w:color w:val="000000" w:themeColor="text1"/>
@@ -7159,7 +7071,6 @@
               </w:rPr>
               <w:t>Française</w:t>
             </w:r>
-            <w:proofErr w:type="spellEnd"/>
           </w:p>
         </w:tc>
         <w:tc>
@@ -7319,7 +7230,6 @@
                 <w:szCs w:val="18"/>
               </w:rPr>
             </w:pPr>
-            <w:proofErr w:type="spellStart"/>
             <w:r>
               <w:rPr>
                 <w:color w:val="000000" w:themeColor="text1"/>
@@ -7328,7 +7238,6 @@
               </w:rPr>
               <w:t>Française</w:t>
             </w:r>
-            <w:proofErr w:type="spellEnd"/>
           </w:p>
         </w:tc>
         <w:tc>
@@ -7531,14 +7440,7 @@
           <w:rFonts w:ascii="Arial" w:hAnsi="Arial"/>
           <w:b/>
         </w:rPr>
-        <w:t>Couleur uniforme</w:t>
-      </w:r>
-      <w:r>
-        <w:rPr>
-          <w:rFonts w:ascii="Arial" w:hAnsi="Arial"/>
-          <w:b/>
-        </w:rPr>
-        <w:t xml:space="preserve"> visiteur </w:t>
+        <w:t xml:space="preserve">Couleur uniforme visiteur </w:t>
       </w:r>
       <w:r>
         <w:rPr>
@@ -7589,8 +7491,10 @@
         <w:rPr>
           <w:rFonts w:ascii="Times New Roman" w:hAnsi="Times New Roman" w:cs="Times New Roman"/>
         </w:rPr>
-        <w:t>07</w:t>
+        <w:t>08</w:t>
       </w:r>
+      <w:bookmarkStart w:id="0" w:name="_GoBack"/>
+      <w:bookmarkEnd w:id="0"/>
       <w:r>
         <w:rPr>
           <w:rFonts w:ascii="Times New Roman" w:hAnsi="Times New Roman" w:cs="Times New Roman"/>
@@ -7602,23 +7506,7 @@
           <w:rFonts w:ascii="Arial"/>
           <w:b/>
         </w:rPr>
-        <w:t xml:space="preserve">                                                      </w:t>
-      </w:r>
-      <w:proofErr w:type="gramStart"/>
-      <w:r>
-        <w:rPr>
-          <w:rFonts w:ascii="Arial"/>
-          <w:b/>
-        </w:rPr>
-        <w:t xml:space="preserve">   (</w:t>
-      </w:r>
-      <w:proofErr w:type="gramEnd"/>
-      <w:r>
-        <w:rPr>
-          <w:rFonts w:ascii="Arial"/>
-          <w:b/>
-        </w:rPr>
-        <w:t>Signature et tampon du</w:t>
+        <w:t xml:space="preserve">                                                         (Signature et tampon du</w:t>
       </w:r>
       <w:r>
         <w:rPr>

</xml_diff>

<commit_message>
[OTHER] Roster CDF final 8-5-2019
</commit_message>
<xml_diff>
--- a/Templiers de Senart - FFBS-CNSB Challenge de France roster définitif_2019.docx
+++ b/Templiers de Senart - FFBS-CNSB Challenge de France roster définitif_2019.docx
@@ -2230,6 +2230,14 @@
                 <w:szCs w:val="18"/>
               </w:rPr>
             </w:pPr>
+            <w:r>
+              <w:rPr>
+                <w:color w:val="000000" w:themeColor="text1"/>
+                <w:sz w:val="18"/>
+                <w:szCs w:val="18"/>
+              </w:rPr>
+              <w:t>46</w:t>
+            </w:r>
           </w:p>
         </w:tc>
         <w:tc>
@@ -2246,6 +2254,14 @@
                 <w:szCs w:val="18"/>
               </w:rPr>
             </w:pPr>
+            <w:r>
+              <w:rPr>
+                <w:color w:val="000000" w:themeColor="text1"/>
+                <w:sz w:val="18"/>
+                <w:szCs w:val="18"/>
+              </w:rPr>
+              <w:t>50</w:t>
+            </w:r>
           </w:p>
         </w:tc>
         <w:tc>
@@ -2455,6 +2471,14 @@
                 <w:szCs w:val="18"/>
               </w:rPr>
             </w:pPr>
+            <w:r>
+              <w:rPr>
+                <w:color w:val="000000" w:themeColor="text1"/>
+                <w:sz w:val="18"/>
+                <w:szCs w:val="18"/>
+              </w:rPr>
+              <w:t>25</w:t>
+            </w:r>
           </w:p>
         </w:tc>
         <w:tc>
@@ -2471,6 +2495,14 @@
                 <w:szCs w:val="18"/>
               </w:rPr>
             </w:pPr>
+            <w:r>
+              <w:rPr>
+                <w:color w:val="000000" w:themeColor="text1"/>
+                <w:sz w:val="18"/>
+                <w:szCs w:val="18"/>
+              </w:rPr>
+              <w:t>25</w:t>
+            </w:r>
           </w:p>
         </w:tc>
         <w:tc>
@@ -3631,6 +3663,14 @@
                 <w:szCs w:val="18"/>
               </w:rPr>
             </w:pPr>
+            <w:r>
+              <w:rPr>
+                <w:color w:val="000000" w:themeColor="text1"/>
+                <w:sz w:val="18"/>
+                <w:szCs w:val="18"/>
+              </w:rPr>
+              <w:t>38</w:t>
+            </w:r>
           </w:p>
         </w:tc>
         <w:tc>
@@ -3647,6 +3687,14 @@
                 <w:szCs w:val="18"/>
               </w:rPr>
             </w:pPr>
+            <w:r>
+              <w:rPr>
+                <w:color w:val="000000" w:themeColor="text1"/>
+                <w:sz w:val="18"/>
+                <w:szCs w:val="18"/>
+              </w:rPr>
+              <w:t>70</w:t>
+            </w:r>
           </w:p>
         </w:tc>
         <w:tc>
@@ -3856,6 +3904,14 @@
                 <w:szCs w:val="18"/>
               </w:rPr>
             </w:pPr>
+            <w:r>
+              <w:rPr>
+                <w:color w:val="000000" w:themeColor="text1"/>
+                <w:sz w:val="18"/>
+                <w:szCs w:val="18"/>
+              </w:rPr>
+              <w:t>2</w:t>
+            </w:r>
           </w:p>
         </w:tc>
         <w:tc>
@@ -3872,6 +3928,14 @@
                 <w:szCs w:val="18"/>
               </w:rPr>
             </w:pPr>
+            <w:r>
+              <w:rPr>
+                <w:color w:val="000000" w:themeColor="text1"/>
+                <w:sz w:val="18"/>
+                <w:szCs w:val="18"/>
+              </w:rPr>
+              <w:t>49</w:t>
+            </w:r>
           </w:p>
         </w:tc>
         <w:tc>
@@ -4306,6 +4370,14 @@
                 <w:szCs w:val="18"/>
               </w:rPr>
             </w:pPr>
+            <w:r>
+              <w:rPr>
+                <w:color w:val="000000" w:themeColor="text1"/>
+                <w:sz w:val="18"/>
+                <w:szCs w:val="18"/>
+              </w:rPr>
+              <w:t>24</w:t>
+            </w:r>
           </w:p>
         </w:tc>
         <w:tc>
@@ -4322,6 +4394,14 @@
                 <w:szCs w:val="18"/>
               </w:rPr>
             </w:pPr>
+            <w:r>
+              <w:rPr>
+                <w:color w:val="000000" w:themeColor="text1"/>
+                <w:sz w:val="18"/>
+                <w:szCs w:val="18"/>
+              </w:rPr>
+              <w:t>11</w:t>
+            </w:r>
           </w:p>
         </w:tc>
         <w:tc>
@@ -4555,6 +4635,14 @@
                 <w:szCs w:val="18"/>
               </w:rPr>
             </w:pPr>
+            <w:r>
+              <w:rPr>
+                <w:color w:val="000000" w:themeColor="text1"/>
+                <w:sz w:val="18"/>
+                <w:szCs w:val="18"/>
+              </w:rPr>
+              <w:t>18</w:t>
+            </w:r>
           </w:p>
         </w:tc>
         <w:tc>
@@ -4571,6 +4659,14 @@
                 <w:szCs w:val="18"/>
               </w:rPr>
             </w:pPr>
+            <w:r>
+              <w:rPr>
+                <w:color w:val="000000" w:themeColor="text1"/>
+                <w:sz w:val="18"/>
+                <w:szCs w:val="18"/>
+              </w:rPr>
+              <w:t>87</w:t>
+            </w:r>
           </w:p>
         </w:tc>
         <w:tc>
@@ -5728,6 +5824,14 @@
                 <w:szCs w:val="18"/>
               </w:rPr>
             </w:pPr>
+            <w:r>
+              <w:rPr>
+                <w:color w:val="000000" w:themeColor="text1"/>
+                <w:sz w:val="18"/>
+                <w:szCs w:val="18"/>
+              </w:rPr>
+              <w:t>3</w:t>
+            </w:r>
           </w:p>
         </w:tc>
         <w:tc>
@@ -5744,6 +5848,14 @@
                 <w:szCs w:val="18"/>
               </w:rPr>
             </w:pPr>
+            <w:r>
+              <w:rPr>
+                <w:color w:val="000000" w:themeColor="text1"/>
+                <w:sz w:val="18"/>
+                <w:szCs w:val="18"/>
+              </w:rPr>
+              <w:t>3</w:t>
+            </w:r>
           </w:p>
         </w:tc>
         <w:tc>
@@ -6933,6 +7045,13 @@
                 <w:szCs w:val="18"/>
               </w:rPr>
             </w:pPr>
+            <w:r>
+              <w:rPr>
+                <w:sz w:val="18"/>
+                <w:szCs w:val="18"/>
+              </w:rPr>
+              <w:t>24</w:t>
+            </w:r>
           </w:p>
         </w:tc>
         <w:tc>
@@ -6948,6 +7067,13 @@
                 <w:szCs w:val="18"/>
               </w:rPr>
             </w:pPr>
+            <w:r>
+              <w:rPr>
+                <w:sz w:val="18"/>
+                <w:szCs w:val="18"/>
+              </w:rPr>
+              <w:t>11</w:t>
+            </w:r>
           </w:p>
         </w:tc>
         <w:tc>
@@ -7091,7 +7217,7 @@
                 <w:sz w:val="18"/>
                 <w:szCs w:val="18"/>
               </w:rPr>
-              <w:t>25</w:t>
+              <w:t>40</w:t>
             </w:r>
           </w:p>
         </w:tc>
@@ -7113,8 +7239,10 @@
                 <w:sz w:val="18"/>
                 <w:szCs w:val="18"/>
               </w:rPr>
-              <w:t>25</w:t>
-            </w:r>
+              <w:t>40</w:t>
+            </w:r>
+            <w:bookmarkStart w:id="0" w:name="_GoBack"/>
+            <w:bookmarkEnd w:id="0"/>
           </w:p>
         </w:tc>
         <w:tc>
@@ -7493,8 +7621,6 @@
         </w:rPr>
         <w:t>08</w:t>
       </w:r>
-      <w:bookmarkStart w:id="0" w:name="_GoBack"/>
-      <w:bookmarkEnd w:id="0"/>
       <w:r>
         <w:rPr>
           <w:rFonts w:ascii="Times New Roman" w:hAnsi="Times New Roman" w:cs="Times New Roman"/>

</xml_diff>